<commit_message>
022600 - 2701 TERMINADO
</commit_message>
<xml_diff>
--- a/02 - Uso de Estilos/Ejercicios/Ejercicios 2_26/2_26Ejercicios8 (a14).docx
+++ b/02 - Uso de Estilos/Ejercicios/Ejercicios 2_26/2_26Ejercicios8 (a14).docx
@@ -1,6 +1,6 @@
 
 <file path=word/document.xml><?xml version="1.0" encoding="utf-8"?>
-<w:document xmlns:wpc="http://schemas.microsoft.com/office/word/2010/wordprocessingCanvas" xmlns:cx="http://schemas.microsoft.com/office/drawing/2014/chartex" xmlns:mc="http://schemas.openxmlformats.org/markup-compatibility/2006" xmlns:o="urn:schemas-microsoft-com:office:office" xmlns:r="http://schemas.openxmlformats.org/officeDocument/2006/relationships" xmlns:m="http://schemas.openxmlformats.org/officeDocument/2006/math" xmlns:v="urn:schemas-microsoft-com:vml" xmlns:wp14="http://schemas.microsoft.com/office/word/2010/wordprocessingDrawing" xmlns:wp="http://schemas.openxmlformats.org/drawingml/2006/wordprocessingDrawing" xmlns:w10="urn:schemas-microsoft-com:office:word" xmlns:w="http://schemas.openxmlformats.org/wordprocessingml/2006/main" xmlns:w14="http://schemas.microsoft.com/office/word/2010/wordml" xmlns:w15="http://schemas.microsoft.com/office/word/2012/wordml" xmlns:w16se="http://schemas.microsoft.com/office/word/2015/wordml/symex" xmlns:wpg="http://schemas.microsoft.com/office/word/2010/wordprocessingGroup" xmlns:wpi="http://schemas.microsoft.com/office/word/2010/wordprocessingInk" xmlns:wne="http://schemas.microsoft.com/office/word/2006/wordml" xmlns:wps="http://schemas.microsoft.com/office/word/2010/wordprocessingShape" mc:Ignorable="w14 w15 w16se wp14">
+<w:document xmlns:wpc="http://schemas.microsoft.com/office/word/2010/wordprocessingCanvas" xmlns:cx="http://schemas.microsoft.com/office/drawing/2014/chartex" xmlns:cx1="http://schemas.microsoft.com/office/drawing/2015/9/8/chartex" xmlns:cx2="http://schemas.microsoft.com/office/drawing/2015/10/21/chartex" xmlns:cx3="http://schemas.microsoft.com/office/drawing/2016/5/9/chartex" xmlns:cx4="http://schemas.microsoft.com/office/drawing/2016/5/10/chartex" xmlns:cx5="http://schemas.microsoft.com/office/drawing/2016/5/11/chartex" xmlns:cx6="http://schemas.microsoft.com/office/drawing/2016/5/12/chartex" xmlns:cx7="http://schemas.microsoft.com/office/drawing/2016/5/13/chartex" xmlns:cx8="http://schemas.microsoft.com/office/drawing/2016/5/14/chartex" xmlns:mc="http://schemas.openxmlformats.org/markup-compatibility/2006" xmlns:aink="http://schemas.microsoft.com/office/drawing/2016/ink" xmlns:am3d="http://schemas.microsoft.com/office/drawing/2017/model3d" xmlns:o="urn:schemas-microsoft-com:office:office" xmlns:r="http://schemas.openxmlformats.org/officeDocument/2006/relationships" xmlns:m="http://schemas.openxmlformats.org/officeDocument/2006/math" xmlns:v="urn:schemas-microsoft-com:vml" xmlns:wp14="http://schemas.microsoft.com/office/word/2010/wordprocessingDrawing" xmlns:wp="http://schemas.openxmlformats.org/drawingml/2006/wordprocessingDrawing" xmlns:w10="urn:schemas-microsoft-com:office:word" xmlns:w="http://schemas.openxmlformats.org/wordprocessingml/2006/main" xmlns:w14="http://schemas.microsoft.com/office/word/2010/wordml" xmlns:w15="http://schemas.microsoft.com/office/word/2012/wordml" xmlns:w16cex="http://schemas.microsoft.com/office/word/2018/wordml/cex" xmlns:w16cid="http://schemas.microsoft.com/office/word/2016/wordml/cid" xmlns:w16="http://schemas.microsoft.com/office/word/2018/wordml" xmlns:w16se="http://schemas.microsoft.com/office/word/2015/wordml/symex" xmlns:wpg="http://schemas.microsoft.com/office/word/2010/wordprocessingGroup" xmlns:wpi="http://schemas.microsoft.com/office/word/2010/wordprocessingInk" xmlns:wne="http://schemas.microsoft.com/office/word/2006/wordml" xmlns:wps="http://schemas.microsoft.com/office/word/2010/wordprocessingShape" mc:Ignorable="w14 w15 w16se w16cid w16 w16cex wp14">
   <w:body>
     <w:p>
       <w:pPr>
@@ -20,13 +20,8 @@
         <w:pStyle w:val="Ttulo3"/>
       </w:pPr>
       <w:r>
-        <w:t xml:space="preserve">MEDIA </w:t>
-      </w:r>
-      <w:proofErr w:type="spellStart"/>
-      <w:r>
-        <w:t>QUERIES</w:t>
-      </w:r>
-      <w:proofErr w:type="spellEnd"/>
+        <w:t>MEDIA QUERIES</w:t>
+      </w:r>
     </w:p>
     <w:p>
       <w:pPr>
@@ -54,6 +49,87 @@
     <w:p>
       <w:pPr>
         <w:pStyle w:val="Prrafodelista"/>
+      </w:pPr>
+    </w:p>
+    <w:p>
+      <w:pPr>
+        <w:pStyle w:val="Prrafodelista"/>
+        <w:rPr>
+          <w:color w:val="ED7D31" w:themeColor="accent2"/>
+        </w:rPr>
+      </w:pPr>
+      <w:r>
+        <w:rPr>
+          <w:color w:val="ED7D31" w:themeColor="accent2"/>
+        </w:rPr>
+        <w:t xml:space="preserve">@media </w:t>
+      </w:r>
+      <w:proofErr w:type="spellStart"/>
+      <w:r>
+        <w:rPr>
+          <w:color w:val="ED7D31" w:themeColor="accent2"/>
+        </w:rPr>
+        <w:t>screen</w:t>
+      </w:r>
+      <w:proofErr w:type="spellEnd"/>
+      <w:r>
+        <w:rPr>
+          <w:color w:val="ED7D31" w:themeColor="accent2"/>
+        </w:rPr>
+        <w:t xml:space="preserve"> </w:t>
+      </w:r>
+      <w:r>
+        <w:rPr>
+          <w:color w:val="ED7D31" w:themeColor="accent2"/>
+        </w:rPr>
+        <w:t>(min-</w:t>
+      </w:r>
+      <w:proofErr w:type="spellStart"/>
+      <w:r>
+        <w:rPr>
+          <w:color w:val="ED7D31" w:themeColor="accent2"/>
+        </w:rPr>
+        <w:t>width</w:t>
+      </w:r>
+      <w:proofErr w:type="spellEnd"/>
+      <w:r>
+        <w:rPr>
+          <w:color w:val="ED7D31" w:themeColor="accent2"/>
+        </w:rPr>
+        <w:t>: 700px) and (</w:t>
+      </w:r>
+      <w:proofErr w:type="spellStart"/>
+      <w:r>
+        <w:rPr>
+          <w:color w:val="ED7D31" w:themeColor="accent2"/>
+        </w:rPr>
+        <w:t>orientation</w:t>
+      </w:r>
+      <w:proofErr w:type="spellEnd"/>
+      <w:r>
+        <w:rPr>
+          <w:color w:val="ED7D31" w:themeColor="accent2"/>
+        </w:rPr>
+        <w:t xml:space="preserve">: </w:t>
+      </w:r>
+      <w:proofErr w:type="spellStart"/>
+      <w:r>
+        <w:rPr>
+          <w:color w:val="ED7D31" w:themeColor="accent2"/>
+        </w:rPr>
+        <w:t>landscape</w:t>
+      </w:r>
+      <w:proofErr w:type="spellEnd"/>
+      <w:r>
+        <w:rPr>
+          <w:color w:val="ED7D31" w:themeColor="accent2"/>
+        </w:rPr>
+        <w:t>)</w:t>
+      </w:r>
+    </w:p>
+    <w:p>
+      <w:pPr>
+        <w:pStyle w:val="Prrafodelista"/>
         <w:rPr>
           <w:rStyle w:val="Referenciasutil"/>
           <w:color w:val="auto"/>
@@ -94,30 +170,52 @@
     <w:p>
       <w:pPr>
         <w:pStyle w:val="Prrafodelista"/>
-        <w:numPr>
-          <w:ilvl w:val="0"/>
-          <w:numId w:val="1"/>
-        </w:numPr>
-      </w:pPr>
-      <w:proofErr w:type="spellStart"/>
-      <w:r>
-        <w:t>Query</w:t>
-      </w:r>
-      <w:proofErr w:type="spellEnd"/>
-      <w:r>
-        <w:t xml:space="preserve"> que se aplica a </w:t>
-      </w:r>
-      <w:r>
-        <w:t>pantallas</w:t>
-      </w:r>
-      <w:r>
-        <w:t xml:space="preserve"> más anchas de 769 pixeles </w:t>
-      </w:r>
-      <w:r>
-        <w:t>y a</w:t>
-      </w:r>
-      <w:r>
-        <w:t xml:space="preserve"> dispositivos de impresión con un ancho de papel menor a 6 pulgadas.</w:t>
+        <w:rPr>
+          <w:rStyle w:val="Referenciasutil"/>
+          <w:color w:val="auto"/>
+          <w:u w:val="single"/>
+          <w:lang w:val="en-US"/>
+        </w:rPr>
+      </w:pPr>
+      <w:r>
+        <w:rPr>
+          <w:color w:val="ED7D31" w:themeColor="accent2"/>
+        </w:rPr>
+        <w:t>@media</w:t>
+      </w:r>
+      <w:r>
+        <w:rPr>
+          <w:color w:val="ED7D31" w:themeColor="accent2"/>
+        </w:rPr>
+        <w:t xml:space="preserve"> (</w:t>
+      </w:r>
+      <w:proofErr w:type="spellStart"/>
+      <w:r>
+        <w:rPr>
+          <w:color w:val="ED7D31" w:themeColor="accent2"/>
+        </w:rPr>
+        <w:t>orientation</w:t>
+      </w:r>
+      <w:proofErr w:type="spellEnd"/>
+      <w:r>
+        <w:rPr>
+          <w:color w:val="ED7D31" w:themeColor="accent2"/>
+        </w:rPr>
+        <w:t xml:space="preserve">: </w:t>
+      </w:r>
+      <w:proofErr w:type="spellStart"/>
+      <w:r>
+        <w:rPr>
+          <w:color w:val="ED7D31" w:themeColor="accent2"/>
+        </w:rPr>
+        <w:t>portrait</w:t>
+      </w:r>
+      <w:proofErr w:type="spellEnd"/>
+      <w:r>
+        <w:rPr>
+          <w:color w:val="ED7D31" w:themeColor="accent2"/>
+        </w:rPr>
+        <w:t>)</w:t>
       </w:r>
     </w:p>
     <w:p>
@@ -150,19 +248,118 @@
         <w:t>pantallas</w:t>
       </w:r>
       <w:r>
-        <w:t xml:space="preserve"> con un ancho de </w:t>
-      </w:r>
-      <w:r>
-        <w:t>dispositivo</w:t>
-      </w:r>
-      <w:r>
-        <w:t xml:space="preserve"> entre 768px y 1024px con </w:t>
-      </w:r>
-      <w:r>
-        <w:t>orientación</w:t>
-      </w:r>
-      <w:r>
-        <w:t xml:space="preserve"> horizontal.</w:t>
+        <w:t xml:space="preserve"> más anchas de 769 pixeles </w:t>
+      </w:r>
+      <w:r>
+        <w:t>y a</w:t>
+      </w:r>
+      <w:r>
+        <w:t xml:space="preserve"> dispositivos de impresión con un ancho de papel menor a 6 pulgadas.</w:t>
+      </w:r>
+    </w:p>
+    <w:p>
+      <w:pPr>
+        <w:ind w:left="360"/>
+      </w:pPr>
+    </w:p>
+    <w:p>
+      <w:pPr>
+        <w:pStyle w:val="Prrafodelista"/>
+        <w:rPr>
+          <w:color w:val="ED7D31" w:themeColor="accent2"/>
+        </w:rPr>
+      </w:pPr>
+      <w:r>
+        <w:rPr>
+          <w:color w:val="ED7D31" w:themeColor="accent2"/>
+        </w:rPr>
+        <w:t>@media</w:t>
+      </w:r>
+      <w:r>
+        <w:rPr>
+          <w:color w:val="ED7D31" w:themeColor="accent2"/>
+        </w:rPr>
+        <w:t xml:space="preserve"> </w:t>
+      </w:r>
+      <w:proofErr w:type="spellStart"/>
+      <w:r>
+        <w:rPr>
+          <w:color w:val="ED7D31" w:themeColor="accent2"/>
+        </w:rPr>
+        <w:t>screen</w:t>
+      </w:r>
+      <w:proofErr w:type="spellEnd"/>
+      <w:r>
+        <w:rPr>
+          <w:color w:val="ED7D31" w:themeColor="accent2"/>
+        </w:rPr>
+        <w:t xml:space="preserve"> </w:t>
+      </w:r>
+      <w:r>
+        <w:rPr>
+          <w:color w:val="ED7D31" w:themeColor="accent2"/>
+        </w:rPr>
+        <w:t>(</w:t>
+      </w:r>
+      <w:r>
+        <w:rPr>
+          <w:color w:val="ED7D31" w:themeColor="accent2"/>
+        </w:rPr>
+        <w:t>min-</w:t>
+      </w:r>
+      <w:proofErr w:type="spellStart"/>
+      <w:r>
+        <w:rPr>
+          <w:color w:val="ED7D31" w:themeColor="accent2"/>
+        </w:rPr>
+        <w:t>width</w:t>
+      </w:r>
+      <w:proofErr w:type="spellEnd"/>
+      <w:r>
+        <w:rPr>
+          <w:color w:val="ED7D31" w:themeColor="accent2"/>
+        </w:rPr>
+        <w:t>: 769px</w:t>
+      </w:r>
+      <w:r>
+        <w:rPr>
+          <w:color w:val="ED7D31" w:themeColor="accent2"/>
+        </w:rPr>
+        <w:t>)</w:t>
+      </w:r>
+      <w:r>
+        <w:rPr>
+          <w:color w:val="ED7D31" w:themeColor="accent2"/>
+        </w:rPr>
+        <w:t xml:space="preserve">, </w:t>
+      </w:r>
+      <w:proofErr w:type="spellStart"/>
+      <w:r>
+        <w:rPr>
+          <w:color w:val="ED7D31" w:themeColor="accent2"/>
+        </w:rPr>
+        <w:t>print</w:t>
+      </w:r>
+      <w:proofErr w:type="spellEnd"/>
+      <w:r>
+        <w:rPr>
+          <w:color w:val="ED7D31" w:themeColor="accent2"/>
+        </w:rPr>
+        <w:t xml:space="preserve"> (</w:t>
+      </w:r>
+      <w:proofErr w:type="spellStart"/>
+      <w:r>
+        <w:rPr>
+          <w:color w:val="ED7D31" w:themeColor="accent2"/>
+        </w:rPr>
+        <w:t>max-width</w:t>
+      </w:r>
+      <w:proofErr w:type="spellEnd"/>
+      <w:r>
+        <w:rPr>
+          <w:color w:val="ED7D31" w:themeColor="accent2"/>
+        </w:rPr>
+        <w:t>: 6in)</w:t>
       </w:r>
     </w:p>
     <w:p>
@@ -189,19 +386,150 @@
       </w:r>
       <w:proofErr w:type="spellEnd"/>
       <w:r>
-        <w:t xml:space="preserve"> que se aplica a impresoras </w:t>
-      </w:r>
-      <w:r>
-        <w:t>y</w:t>
-      </w:r>
-      <w:r>
-        <w:t xml:space="preserve"> a </w:t>
+        <w:t xml:space="preserve"> que se aplica a </w:t>
       </w:r>
       <w:r>
         <w:t>pantallas</w:t>
       </w:r>
       <w:r>
-        <w:t xml:space="preserve"> monocromáticos.</w:t>
+        <w:t xml:space="preserve"> con un ancho de </w:t>
+      </w:r>
+      <w:r>
+        <w:t>dispositivo</w:t>
+      </w:r>
+      <w:r>
+        <w:t xml:space="preserve"> entre 768px y 1024px con </w:t>
+      </w:r>
+      <w:r>
+        <w:t>orientación</w:t>
+      </w:r>
+      <w:r>
+        <w:t xml:space="preserve"> horizontal.</w:t>
+      </w:r>
+    </w:p>
+    <w:p>
+      <w:pPr>
+        <w:ind w:left="360"/>
+      </w:pPr>
+    </w:p>
+    <w:p>
+      <w:pPr>
+        <w:pStyle w:val="Prrafodelista"/>
+        <w:rPr>
+          <w:color w:val="ED7D31" w:themeColor="accent2"/>
+        </w:rPr>
+      </w:pPr>
+      <w:r>
+        <w:rPr>
+          <w:color w:val="ED7D31" w:themeColor="accent2"/>
+        </w:rPr>
+        <w:t>@media</w:t>
+      </w:r>
+      <w:r>
+        <w:rPr>
+          <w:color w:val="ED7D31" w:themeColor="accent2"/>
+        </w:rPr>
+        <w:t xml:space="preserve"> </w:t>
+      </w:r>
+      <w:proofErr w:type="spellStart"/>
+      <w:r>
+        <w:rPr>
+          <w:color w:val="ED7D31" w:themeColor="accent2"/>
+        </w:rPr>
+        <w:t>screen</w:t>
+      </w:r>
+      <w:proofErr w:type="spellEnd"/>
+      <w:r>
+        <w:rPr>
+          <w:color w:val="ED7D31" w:themeColor="accent2"/>
+        </w:rPr>
+        <w:t xml:space="preserve"> (min-</w:t>
+      </w:r>
+      <w:proofErr w:type="spellStart"/>
+      <w:r>
+        <w:rPr>
+          <w:color w:val="ED7D31" w:themeColor="accent2"/>
+        </w:rPr>
+        <w:t>width</w:t>
+      </w:r>
+      <w:proofErr w:type="spellEnd"/>
+      <w:r>
+        <w:rPr>
+          <w:color w:val="ED7D31" w:themeColor="accent2"/>
+        </w:rPr>
+        <w:t>: 7</w:t>
+      </w:r>
+      <w:r>
+        <w:rPr>
+          <w:color w:val="ED7D31" w:themeColor="accent2"/>
+        </w:rPr>
+        <w:t>68</w:t>
+      </w:r>
+      <w:r>
+        <w:rPr>
+          <w:color w:val="ED7D31" w:themeColor="accent2"/>
+        </w:rPr>
+        <w:t>px)</w:t>
+      </w:r>
+      <w:r>
+        <w:rPr>
+          <w:color w:val="ED7D31" w:themeColor="accent2"/>
+        </w:rPr>
+        <w:t xml:space="preserve"> and</w:t>
+      </w:r>
+      <w:r>
+        <w:rPr>
+          <w:color w:val="ED7D31" w:themeColor="accent2"/>
+        </w:rPr>
+        <w:t xml:space="preserve"> </w:t>
+      </w:r>
+      <w:r>
+        <w:rPr>
+          <w:color w:val="ED7D31" w:themeColor="accent2"/>
+        </w:rPr>
+        <w:t>(</w:t>
+      </w:r>
+      <w:proofErr w:type="spellStart"/>
+      <w:r>
+        <w:rPr>
+          <w:color w:val="ED7D31" w:themeColor="accent2"/>
+        </w:rPr>
+        <w:t>max-with</w:t>
+      </w:r>
+      <w:proofErr w:type="spellEnd"/>
+      <w:r>
+        <w:rPr>
+          <w:color w:val="ED7D31" w:themeColor="accent2"/>
+        </w:rPr>
+        <w:t>: 1024px) and (</w:t>
+      </w:r>
+      <w:proofErr w:type="spellStart"/>
+      <w:r>
+        <w:rPr>
+          <w:color w:val="ED7D31" w:themeColor="accent2"/>
+        </w:rPr>
+        <w:t>orientation</w:t>
+      </w:r>
+      <w:proofErr w:type="spellEnd"/>
+      <w:r>
+        <w:rPr>
+          <w:color w:val="ED7D31" w:themeColor="accent2"/>
+        </w:rPr>
+        <w:t xml:space="preserve">: </w:t>
+      </w:r>
+      <w:proofErr w:type="spellStart"/>
+      <w:r>
+        <w:rPr>
+          <w:color w:val="ED7D31" w:themeColor="accent2"/>
+        </w:rPr>
+        <w:t>landscape</w:t>
+      </w:r>
+      <w:proofErr w:type="spellEnd"/>
+      <w:r>
+        <w:rPr>
+          <w:color w:val="ED7D31" w:themeColor="accent2"/>
+        </w:rPr>
+        <w:t>)</w:t>
       </w:r>
     </w:p>
     <w:p>
@@ -228,25 +556,94 @@
       </w:r>
       <w:proofErr w:type="spellEnd"/>
       <w:r>
-        <w:t xml:space="preserve"> que se aplica a todo</w:t>
-      </w:r>
-      <w:r>
-        <w:t>s los</w:t>
-      </w:r>
-      <w:r>
-        <w:t xml:space="preserve"> dispositivo</w:t>
-      </w:r>
-      <w:r>
-        <w:t>s</w:t>
-      </w:r>
-      <w:r>
-        <w:t xml:space="preserve"> que no </w:t>
-      </w:r>
-      <w:r>
-        <w:t>sean impresoras</w:t>
-      </w:r>
-      <w:r>
-        <w:t>.</w:t>
+        <w:t xml:space="preserve"> que se aplica a impresoras </w:t>
+      </w:r>
+      <w:r>
+        <w:t>y</w:t>
+      </w:r>
+      <w:r>
+        <w:t xml:space="preserve"> a </w:t>
+      </w:r>
+      <w:r>
+        <w:t>pantallas</w:t>
+      </w:r>
+      <w:r>
+        <w:t xml:space="preserve"> monocromáticos.</w:t>
+      </w:r>
+    </w:p>
+    <w:p>
+      <w:pPr>
+        <w:ind w:left="360"/>
+      </w:pPr>
+    </w:p>
+    <w:p>
+      <w:pPr>
+        <w:ind w:left="709"/>
+        <w:rPr>
+          <w:color w:val="ED7D31" w:themeColor="accent2"/>
+        </w:rPr>
+      </w:pPr>
+      <w:r>
+        <w:rPr>
+          <w:color w:val="ED7D31" w:themeColor="accent2"/>
+        </w:rPr>
+        <w:t xml:space="preserve">@media </w:t>
+      </w:r>
+      <w:proofErr w:type="spellStart"/>
+      <w:r>
+        <w:rPr>
+          <w:color w:val="ED7D31" w:themeColor="accent2"/>
+        </w:rPr>
+        <w:t>screen</w:t>
+      </w:r>
+      <w:proofErr w:type="spellEnd"/>
+      <w:r>
+        <w:rPr>
+          <w:color w:val="ED7D31" w:themeColor="accent2"/>
+        </w:rPr>
+        <w:t xml:space="preserve"> (</w:t>
+      </w:r>
+      <w:proofErr w:type="spellStart"/>
+      <w:r>
+        <w:rPr>
+          <w:color w:val="ED7D31" w:themeColor="accent2"/>
+        </w:rPr>
+        <w:t>monochrome</w:t>
+      </w:r>
+      <w:proofErr w:type="spellEnd"/>
+      <w:r>
+        <w:rPr>
+          <w:color w:val="ED7D31" w:themeColor="accent2"/>
+        </w:rPr>
+        <w:t xml:space="preserve">), </w:t>
+      </w:r>
+      <w:proofErr w:type="spellStart"/>
+      <w:r>
+        <w:rPr>
+          <w:color w:val="ED7D31" w:themeColor="accent2"/>
+        </w:rPr>
+        <w:t>print</w:t>
+      </w:r>
+      <w:proofErr w:type="spellEnd"/>
+      <w:r>
+        <w:rPr>
+          <w:color w:val="ED7D31" w:themeColor="accent2"/>
+        </w:rPr>
+        <w:t>(</w:t>
+      </w:r>
+      <w:proofErr w:type="spellStart"/>
+      <w:r>
+        <w:rPr>
+          <w:color w:val="ED7D31" w:themeColor="accent2"/>
+        </w:rPr>
+        <w:t>monochrome</w:t>
+      </w:r>
+      <w:proofErr w:type="spellEnd"/>
+      <w:r>
+        <w:rPr>
+          <w:color w:val="ED7D31" w:themeColor="accent2"/>
+        </w:rPr>
+        <w:t>)</w:t>
       </w:r>
     </w:p>
     <w:p>
@@ -273,8 +670,67 @@
       </w:r>
       <w:proofErr w:type="spellEnd"/>
       <w:r>
-        <w:t xml:space="preserve"> que se aplica a impresoras de color.</w:t>
-      </w:r>
+        <w:t xml:space="preserve"> que se aplica a todo</w:t>
+      </w:r>
+      <w:r>
+        <w:t>s los</w:t>
+      </w:r>
+      <w:r>
+        <w:t xml:space="preserve"> dispositivo</w:t>
+      </w:r>
+      <w:r>
+        <w:t>s</w:t>
+      </w:r>
+      <w:r>
+        <w:t xml:space="preserve"> que no </w:t>
+      </w:r>
+      <w:r>
+        <w:t>sean impresoras</w:t>
+      </w:r>
+      <w:r>
+        <w:t>.</w:t>
+      </w:r>
+    </w:p>
+    <w:p>
+      <w:pPr>
+        <w:ind w:left="360"/>
+      </w:pPr>
+    </w:p>
+    <w:p>
+      <w:pPr>
+        <w:ind w:left="709"/>
+        <w:rPr>
+          <w:color w:val="ED7D31" w:themeColor="accent2"/>
+        </w:rPr>
+      </w:pPr>
+      <w:r>
+        <w:rPr>
+          <w:color w:val="ED7D31" w:themeColor="accent2"/>
+        </w:rPr>
+        <w:t xml:space="preserve">@media </w:t>
+      </w:r>
+      <w:proofErr w:type="spellStart"/>
+      <w:r>
+        <w:rPr>
+          <w:color w:val="ED7D31" w:themeColor="accent2"/>
+        </w:rPr>
+        <w:t>not</w:t>
+      </w:r>
+      <w:proofErr w:type="spellEnd"/>
+      <w:r>
+        <w:rPr>
+          <w:color w:val="ED7D31" w:themeColor="accent2"/>
+        </w:rPr>
+        <w:t xml:space="preserve"> </w:t>
+      </w:r>
+      <w:proofErr w:type="spellStart"/>
+      <w:r>
+        <w:rPr>
+          <w:color w:val="ED7D31" w:themeColor="accent2"/>
+        </w:rPr>
+        <w:t>print</w:t>
+      </w:r>
+      <w:proofErr w:type="spellEnd"/>
     </w:p>
     <w:p>
       <w:pPr>
@@ -300,25 +756,64 @@
       </w:r>
       <w:proofErr w:type="spellEnd"/>
       <w:r>
-        <w:t xml:space="preserve"> que se aplica cuando la proporción </w:t>
-      </w:r>
-      <w:r>
-        <w:t>entre el ancho y el alto</w:t>
-      </w:r>
-      <w:r>
-        <w:t xml:space="preserve"> del </w:t>
-      </w:r>
-      <w:r>
-        <w:t>área</w:t>
-      </w:r>
-      <w:r>
-        <w:t xml:space="preserve"> de visualización sea 16:9 </w:t>
-      </w:r>
-      <w:r>
-        <w:t>o</w:t>
-      </w:r>
-      <w:r>
-        <w:t xml:space="preserve"> 16:10.</w:t>
+        <w:t xml:space="preserve"> que se aplica a impresoras de color.</w:t>
+      </w:r>
+    </w:p>
+    <w:p/>
+    <w:p>
+      <w:pPr>
+        <w:ind w:left="709"/>
+        <w:rPr>
+          <w:color w:val="ED7D31" w:themeColor="accent2"/>
+        </w:rPr>
+      </w:pPr>
+      <w:r>
+        <w:rPr>
+          <w:color w:val="ED7D31" w:themeColor="accent2"/>
+        </w:rPr>
+        <w:t xml:space="preserve">@media </w:t>
+      </w:r>
+      <w:proofErr w:type="spellStart"/>
+      <w:r>
+        <w:rPr>
+          <w:color w:val="ED7D31" w:themeColor="accent2"/>
+        </w:rPr>
+        <w:t>print</w:t>
+      </w:r>
+      <w:proofErr w:type="spellEnd"/>
+      <w:r>
+        <w:rPr>
+          <w:color w:val="ED7D31" w:themeColor="accent2"/>
+        </w:rPr>
+        <w:t xml:space="preserve"> </w:t>
+      </w:r>
+      <w:proofErr w:type="spellStart"/>
+      <w:r>
+        <w:rPr>
+          <w:color w:val="ED7D31" w:themeColor="accent2"/>
+        </w:rPr>
+        <w:t>not</w:t>
+      </w:r>
+      <w:proofErr w:type="spellEnd"/>
+      <w:r>
+        <w:rPr>
+          <w:color w:val="ED7D31" w:themeColor="accent2"/>
+        </w:rPr>
+        <w:t>(</w:t>
+      </w:r>
+      <w:proofErr w:type="spellStart"/>
+      <w:r>
+        <w:rPr>
+          <w:color w:val="ED7D31" w:themeColor="accent2"/>
+        </w:rPr>
+        <w:t>monochrome</w:t>
+      </w:r>
+      <w:proofErr w:type="spellEnd"/>
+      <w:r>
+        <w:rPr>
+          <w:color w:val="ED7D31" w:themeColor="accent2"/>
+        </w:rPr>
+        <w:t>)</w:t>
       </w:r>
     </w:p>
     <w:p>
@@ -333,23 +828,209 @@
     </w:p>
     <w:p>
       <w:pPr>
-        <w:rPr>
+        <w:pStyle w:val="Prrafodelista"/>
+        <w:numPr>
+          <w:ilvl w:val="0"/>
+          <w:numId w:val="1"/>
+        </w:numPr>
+      </w:pPr>
+      <w:proofErr w:type="spellStart"/>
+      <w:r>
+        <w:t>Query</w:t>
+      </w:r>
+      <w:proofErr w:type="spellEnd"/>
+      <w:r>
+        <w:t xml:space="preserve"> que se aplica cuando la proporción </w:t>
+      </w:r>
+      <w:r>
+        <w:t>entre el ancho y el alto</w:t>
+      </w:r>
+      <w:r>
+        <w:t xml:space="preserve"> del </w:t>
+      </w:r>
+      <w:r>
+        <w:t>área</w:t>
+      </w:r>
+      <w:r>
+        <w:t xml:space="preserve"> de visualización sea 16:9 </w:t>
+      </w:r>
+      <w:r>
+        <w:t>o</w:t>
+      </w:r>
+      <w:r>
+        <w:t xml:space="preserve"> 16:10.</w:t>
+      </w:r>
+    </w:p>
+    <w:p>
+      <w:pPr>
+        <w:ind w:left="360"/>
+      </w:pPr>
+    </w:p>
+    <w:p>
+      <w:pPr>
+        <w:ind w:left="709"/>
+        <w:rPr>
+          <w:color w:val="ED7D31" w:themeColor="accent2"/>
+          <w:u w:val="single"/>
+        </w:rPr>
+      </w:pPr>
+      <w:r>
+        <w:rPr>
+          <w:color w:val="ED7D31" w:themeColor="accent2"/>
+        </w:rPr>
+        <w:t>@media (</w:t>
+      </w:r>
+      <w:proofErr w:type="spellStart"/>
+      <w:r>
+        <w:rPr>
+          <w:color w:val="ED7D31" w:themeColor="accent2"/>
+        </w:rPr>
+        <w:t>device</w:t>
+      </w:r>
+      <w:proofErr w:type="spellEnd"/>
+      <w:r>
+        <w:rPr>
+          <w:color w:val="ED7D31" w:themeColor="accent2"/>
+        </w:rPr>
+        <w:t>-</w:t>
+      </w:r>
+      <w:proofErr w:type="spellStart"/>
+      <w:r>
+        <w:rPr>
+          <w:color w:val="ED7D31" w:themeColor="accent2"/>
+        </w:rPr>
+        <w:t>aspect</w:t>
+      </w:r>
+      <w:proofErr w:type="spellEnd"/>
+      <w:r>
+        <w:rPr>
+          <w:color w:val="ED7D31" w:themeColor="accent2"/>
+        </w:rPr>
+        <w:t>-ratio: 16</w:t>
+      </w:r>
+      <w:r>
+        <w:rPr>
+          <w:color w:val="ED7D31" w:themeColor="accent2"/>
+        </w:rPr>
+        <w:t>/</w:t>
+      </w:r>
+      <w:r>
+        <w:rPr>
+          <w:color w:val="ED7D31" w:themeColor="accent2"/>
+        </w:rPr>
+        <w:t>9), (</w:t>
+      </w:r>
+      <w:proofErr w:type="spellStart"/>
+      <w:r>
+        <w:rPr>
+          <w:color w:val="ED7D31" w:themeColor="accent2"/>
+        </w:rPr>
+        <w:t>device</w:t>
+      </w:r>
+      <w:proofErr w:type="spellEnd"/>
+      <w:r>
+        <w:rPr>
+          <w:color w:val="ED7D31" w:themeColor="accent2"/>
+        </w:rPr>
+        <w:t>-</w:t>
+      </w:r>
+      <w:proofErr w:type="spellStart"/>
+      <w:r>
+        <w:rPr>
+          <w:color w:val="ED7D31" w:themeColor="accent2"/>
+        </w:rPr>
+        <w:t>aspect</w:t>
+      </w:r>
+      <w:proofErr w:type="spellEnd"/>
+      <w:r>
+        <w:rPr>
+          <w:color w:val="ED7D31" w:themeColor="accent2"/>
+        </w:rPr>
+        <w:t>-ratio: 16</w:t>
+      </w:r>
+      <w:r>
+        <w:rPr>
+          <w:color w:val="ED7D31" w:themeColor="accent2"/>
+        </w:rPr>
+        <w:t>/</w:t>
+      </w:r>
+      <w:r>
+        <w:rPr>
+          <w:color w:val="ED7D31" w:themeColor="accent2"/>
+        </w:rPr>
+        <w:t>10)</w:t>
+      </w:r>
+    </w:p>
+    <w:p>
+      <w:pPr>
+        <w:pStyle w:val="Prrafodelista"/>
+        <w:rPr>
+          <w:rStyle w:val="Referenciasutil"/>
+          <w:color w:val="auto"/>
           <w:lang w:val="en-US"/>
         </w:rPr>
       </w:pPr>
     </w:p>
     <w:p>
       <w:pPr>
+        <w:rPr>
+          <w:lang w:val="en-US"/>
+        </w:rPr>
+      </w:pPr>
+    </w:p>
+    <w:p>
+      <w:pPr>
+        <w:rPr>
+          <w:lang w:val="en-US"/>
+        </w:rPr>
+      </w:pPr>
+    </w:p>
+    <w:p>
+      <w:pPr>
+        <w:rPr>
+          <w:lang w:val="en-US"/>
+        </w:rPr>
+      </w:pPr>
+    </w:p>
+    <w:p>
+      <w:pPr>
+        <w:rPr>
+          <w:lang w:val="en-US"/>
+        </w:rPr>
+      </w:pPr>
+    </w:p>
+    <w:p>
+      <w:pPr>
+        <w:rPr>
+          <w:lang w:val="en-US"/>
+        </w:rPr>
+      </w:pPr>
+    </w:p>
+    <w:p>
+      <w:pPr>
+        <w:rPr>
+          <w:lang w:val="en-US"/>
+        </w:rPr>
+      </w:pPr>
+    </w:p>
+    <w:p>
+      <w:pPr>
+        <w:rPr>
+          <w:lang w:val="en-US"/>
+        </w:rPr>
+      </w:pPr>
+    </w:p>
+    <w:p>
+      <w:pPr>
         <w:pStyle w:val="Ttulo3"/>
       </w:pPr>
-      <w:proofErr w:type="spellStart"/>
       <w:r>
         <w:rPr>
           <w:caps w:val="0"/>
         </w:rPr>
+        <w:lastRenderedPageBreak/>
         <w:t>VIEWPORT</w:t>
       </w:r>
-      <w:proofErr w:type="spellEnd"/>
     </w:p>
     <w:p>
       <w:pPr>
@@ -374,6 +1055,179 @@
     <w:p>
       <w:pPr>
         <w:pStyle w:val="Prrafodelista"/>
+      </w:pPr>
+    </w:p>
+    <w:p>
+      <w:pPr>
+        <w:pStyle w:val="Prrafodelista"/>
+        <w:rPr>
+          <w:color w:val="ED7D31" w:themeColor="accent2"/>
+          <w:sz w:val="22"/>
+          <w:szCs w:val="22"/>
+        </w:rPr>
+      </w:pPr>
+      <w:r>
+        <w:rPr>
+          <w:color w:val="ED7D31" w:themeColor="accent2"/>
+          <w:sz w:val="22"/>
+          <w:szCs w:val="22"/>
+        </w:rPr>
+        <w:t xml:space="preserve">&lt;meta </w:t>
+      </w:r>
+      <w:proofErr w:type="spellStart"/>
+      <w:r>
+        <w:rPr>
+          <w:color w:val="ED7D31" w:themeColor="accent2"/>
+          <w:sz w:val="22"/>
+          <w:szCs w:val="22"/>
+        </w:rPr>
+        <w:t>name</w:t>
+      </w:r>
+      <w:proofErr w:type="spellEnd"/>
+      <w:r>
+        <w:rPr>
+          <w:color w:val="ED7D31" w:themeColor="accent2"/>
+          <w:sz w:val="22"/>
+          <w:szCs w:val="22"/>
+        </w:rPr>
+        <w:t>="</w:t>
+      </w:r>
+      <w:proofErr w:type="spellStart"/>
+      <w:r>
+        <w:rPr>
+          <w:color w:val="ED7D31" w:themeColor="accent2"/>
+          <w:sz w:val="22"/>
+          <w:szCs w:val="22"/>
+        </w:rPr>
+        <w:t>viewport</w:t>
+      </w:r>
+      <w:proofErr w:type="spellEnd"/>
+      <w:r>
+        <w:rPr>
+          <w:color w:val="ED7D31" w:themeColor="accent2"/>
+          <w:sz w:val="22"/>
+          <w:szCs w:val="22"/>
+        </w:rPr>
+        <w:t xml:space="preserve">" </w:t>
+      </w:r>
+      <w:proofErr w:type="spellStart"/>
+      <w:r>
+        <w:rPr>
+          <w:color w:val="ED7D31" w:themeColor="accent2"/>
+          <w:sz w:val="22"/>
+          <w:szCs w:val="22"/>
+        </w:rPr>
+        <w:t>content</w:t>
+      </w:r>
+      <w:proofErr w:type="spellEnd"/>
+      <w:r>
+        <w:rPr>
+          <w:color w:val="ED7D31" w:themeColor="accent2"/>
+          <w:sz w:val="22"/>
+          <w:szCs w:val="22"/>
+        </w:rPr>
+        <w:t>="</w:t>
+      </w:r>
+      <w:proofErr w:type="spellStart"/>
+      <w:r>
+        <w:rPr>
+          <w:color w:val="ED7D31" w:themeColor="accent2"/>
+          <w:sz w:val="22"/>
+          <w:szCs w:val="22"/>
+        </w:rPr>
+        <w:t>width</w:t>
+      </w:r>
+      <w:proofErr w:type="spellEnd"/>
+      <w:r>
+        <w:rPr>
+          <w:color w:val="ED7D31" w:themeColor="accent2"/>
+          <w:sz w:val="22"/>
+          <w:szCs w:val="22"/>
+        </w:rPr>
+        <w:t>=</w:t>
+      </w:r>
+      <w:proofErr w:type="spellStart"/>
+      <w:r>
+        <w:rPr>
+          <w:color w:val="ED7D31" w:themeColor="accent2"/>
+          <w:sz w:val="22"/>
+          <w:szCs w:val="22"/>
+        </w:rPr>
+        <w:t>device-width</w:t>
+      </w:r>
+      <w:proofErr w:type="spellEnd"/>
+      <w:r>
+        <w:rPr>
+          <w:color w:val="ED7D31" w:themeColor="accent2"/>
+          <w:sz w:val="22"/>
+          <w:szCs w:val="22"/>
+        </w:rPr>
+        <w:t xml:space="preserve">, </w:t>
+      </w:r>
+      <w:proofErr w:type="spellStart"/>
+      <w:r>
+        <w:rPr>
+          <w:color w:val="ED7D31" w:themeColor="accent2"/>
+          <w:sz w:val="22"/>
+          <w:szCs w:val="22"/>
+        </w:rPr>
+        <w:t>initial-scale</w:t>
+      </w:r>
+      <w:proofErr w:type="spellEnd"/>
+      <w:r>
+        <w:rPr>
+          <w:color w:val="ED7D31" w:themeColor="accent2"/>
+          <w:sz w:val="22"/>
+          <w:szCs w:val="22"/>
+        </w:rPr>
+        <w:t>=</w:t>
+      </w:r>
+      <w:r>
+        <w:rPr>
+          <w:color w:val="ED7D31" w:themeColor="accent2"/>
+          <w:sz w:val="22"/>
+          <w:szCs w:val="22"/>
+        </w:rPr>
+        <w:t>0.75</w:t>
+      </w:r>
+      <w:r>
+        <w:rPr>
+          <w:color w:val="ED7D31" w:themeColor="accent2"/>
+          <w:sz w:val="22"/>
+          <w:szCs w:val="22"/>
+        </w:rPr>
+        <w:t xml:space="preserve">, </w:t>
+      </w:r>
+      <w:proofErr w:type="spellStart"/>
+      <w:r>
+        <w:rPr>
+          <w:color w:val="ED7D31" w:themeColor="accent2"/>
+          <w:sz w:val="22"/>
+          <w:szCs w:val="22"/>
+        </w:rPr>
+        <w:t>user-scalable</w:t>
+      </w:r>
+      <w:proofErr w:type="spellEnd"/>
+      <w:r>
+        <w:rPr>
+          <w:color w:val="ED7D31" w:themeColor="accent2"/>
+          <w:sz w:val="22"/>
+          <w:szCs w:val="22"/>
+        </w:rPr>
+        <w:t>=no</w:t>
+      </w:r>
+      <w:r>
+        <w:rPr>
+          <w:color w:val="ED7D31" w:themeColor="accent2"/>
+          <w:sz w:val="22"/>
+          <w:szCs w:val="22"/>
+        </w:rPr>
+        <w:t>"&gt;</w:t>
+      </w:r>
+    </w:p>
+    <w:p>
+      <w:pPr>
+        <w:pStyle w:val="Prrafodelista"/>
         <w:rPr>
           <w:rStyle w:val="Referenciasutil"/>
           <w:color w:val="auto"/>
@@ -403,6 +1257,117 @@
     </w:p>
     <w:p>
       <w:pPr>
+        <w:ind w:left="360"/>
+      </w:pPr>
+    </w:p>
+    <w:p>
+      <w:pPr>
+        <w:pStyle w:val="Prrafodelista"/>
+        <w:rPr>
+          <w:color w:val="ED7D31" w:themeColor="accent2"/>
+          <w:sz w:val="22"/>
+          <w:szCs w:val="22"/>
+        </w:rPr>
+      </w:pPr>
+      <w:r>
+        <w:rPr>
+          <w:color w:val="ED7D31" w:themeColor="accent2"/>
+          <w:sz w:val="22"/>
+          <w:szCs w:val="22"/>
+        </w:rPr>
+        <w:t xml:space="preserve">&lt;meta </w:t>
+      </w:r>
+      <w:proofErr w:type="spellStart"/>
+      <w:r>
+        <w:rPr>
+          <w:color w:val="ED7D31" w:themeColor="accent2"/>
+          <w:sz w:val="22"/>
+          <w:szCs w:val="22"/>
+        </w:rPr>
+        <w:t>name</w:t>
+      </w:r>
+      <w:proofErr w:type="spellEnd"/>
+      <w:r>
+        <w:rPr>
+          <w:color w:val="ED7D31" w:themeColor="accent2"/>
+          <w:sz w:val="22"/>
+          <w:szCs w:val="22"/>
+        </w:rPr>
+        <w:t>="</w:t>
+      </w:r>
+      <w:proofErr w:type="spellStart"/>
+      <w:r>
+        <w:rPr>
+          <w:color w:val="ED7D31" w:themeColor="accent2"/>
+          <w:sz w:val="22"/>
+          <w:szCs w:val="22"/>
+        </w:rPr>
+        <w:t>viewport</w:t>
+      </w:r>
+      <w:proofErr w:type="spellEnd"/>
+      <w:r>
+        <w:rPr>
+          <w:color w:val="ED7D31" w:themeColor="accent2"/>
+          <w:sz w:val="22"/>
+          <w:szCs w:val="22"/>
+        </w:rPr>
+        <w:t xml:space="preserve">" </w:t>
+      </w:r>
+      <w:proofErr w:type="spellStart"/>
+      <w:r>
+        <w:rPr>
+          <w:color w:val="ED7D31" w:themeColor="accent2"/>
+          <w:sz w:val="22"/>
+          <w:szCs w:val="22"/>
+        </w:rPr>
+        <w:t>content</w:t>
+      </w:r>
+      <w:proofErr w:type="spellEnd"/>
+      <w:r>
+        <w:rPr>
+          <w:color w:val="ED7D31" w:themeColor="accent2"/>
+          <w:sz w:val="22"/>
+          <w:szCs w:val="22"/>
+        </w:rPr>
+        <w:t>="</w:t>
+      </w:r>
+      <w:proofErr w:type="spellStart"/>
+      <w:r>
+        <w:rPr>
+          <w:color w:val="ED7D31" w:themeColor="accent2"/>
+          <w:sz w:val="22"/>
+          <w:szCs w:val="22"/>
+        </w:rPr>
+        <w:t>width</w:t>
+      </w:r>
+      <w:proofErr w:type="spellEnd"/>
+      <w:r>
+        <w:rPr>
+          <w:color w:val="ED7D31" w:themeColor="accent2"/>
+          <w:sz w:val="22"/>
+          <w:szCs w:val="22"/>
+        </w:rPr>
+        <w:t>=</w:t>
+      </w:r>
+      <w:r>
+        <w:rPr>
+          <w:color w:val="ED7D31" w:themeColor="accent2"/>
+          <w:sz w:val="22"/>
+          <w:szCs w:val="22"/>
+        </w:rPr>
+        <w:t xml:space="preserve">500px </w:t>
+      </w:r>
+      <w:r>
+        <w:rPr>
+          <w:color w:val="ED7D31" w:themeColor="accent2"/>
+          <w:sz w:val="22"/>
+          <w:szCs w:val="22"/>
+        </w:rPr>
+        <w:t>"&gt;</w:t>
+      </w:r>
+    </w:p>
+    <w:p>
+      <w:pPr>
         <w:pStyle w:val="Prrafodelista"/>
         <w:rPr>
           <w:rStyle w:val="Referenciasutil"/>
@@ -433,6 +1398,125 @@
     </w:p>
     <w:p>
       <w:pPr>
+        <w:ind w:left="360"/>
+      </w:pPr>
+    </w:p>
+    <w:p>
+      <w:pPr>
+        <w:pStyle w:val="Prrafodelista"/>
+        <w:rPr>
+          <w:color w:val="ED7D31" w:themeColor="accent2"/>
+          <w:sz w:val="22"/>
+          <w:szCs w:val="22"/>
+        </w:rPr>
+      </w:pPr>
+      <w:r>
+        <w:rPr>
+          <w:color w:val="ED7D31" w:themeColor="accent2"/>
+          <w:sz w:val="22"/>
+          <w:szCs w:val="22"/>
+        </w:rPr>
+        <w:t xml:space="preserve">&lt;meta </w:t>
+      </w:r>
+      <w:proofErr w:type="spellStart"/>
+      <w:r>
+        <w:rPr>
+          <w:color w:val="ED7D31" w:themeColor="accent2"/>
+          <w:sz w:val="22"/>
+          <w:szCs w:val="22"/>
+        </w:rPr>
+        <w:t>name</w:t>
+      </w:r>
+      <w:proofErr w:type="spellEnd"/>
+      <w:r>
+        <w:rPr>
+          <w:color w:val="ED7D31" w:themeColor="accent2"/>
+          <w:sz w:val="22"/>
+          <w:szCs w:val="22"/>
+        </w:rPr>
+        <w:t>="</w:t>
+      </w:r>
+      <w:proofErr w:type="spellStart"/>
+      <w:r>
+        <w:rPr>
+          <w:color w:val="ED7D31" w:themeColor="accent2"/>
+          <w:sz w:val="22"/>
+          <w:szCs w:val="22"/>
+        </w:rPr>
+        <w:t>viewport</w:t>
+      </w:r>
+      <w:proofErr w:type="spellEnd"/>
+      <w:r>
+        <w:rPr>
+          <w:color w:val="ED7D31" w:themeColor="accent2"/>
+          <w:sz w:val="22"/>
+          <w:szCs w:val="22"/>
+        </w:rPr>
+        <w:t xml:space="preserve">" </w:t>
+      </w:r>
+      <w:proofErr w:type="spellStart"/>
+      <w:r>
+        <w:rPr>
+          <w:color w:val="ED7D31" w:themeColor="accent2"/>
+          <w:sz w:val="22"/>
+          <w:szCs w:val="22"/>
+        </w:rPr>
+        <w:t>content</w:t>
+      </w:r>
+      <w:proofErr w:type="spellEnd"/>
+      <w:r>
+        <w:rPr>
+          <w:color w:val="ED7D31" w:themeColor="accent2"/>
+          <w:sz w:val="22"/>
+          <w:szCs w:val="22"/>
+        </w:rPr>
+        <w:t>="</w:t>
+      </w:r>
+      <w:proofErr w:type="spellStart"/>
+      <w:r>
+        <w:rPr>
+          <w:color w:val="ED7D31" w:themeColor="accent2"/>
+          <w:sz w:val="22"/>
+          <w:szCs w:val="22"/>
+        </w:rPr>
+        <w:t>maximun-scale</w:t>
+      </w:r>
+      <w:proofErr w:type="spellEnd"/>
+      <w:r>
+        <w:rPr>
+          <w:color w:val="ED7D31" w:themeColor="accent2"/>
+          <w:sz w:val="22"/>
+          <w:szCs w:val="22"/>
+        </w:rPr>
+        <w:t xml:space="preserve">: </w:t>
+      </w:r>
+      <w:r>
+        <w:rPr>
+          <w:color w:val="ED7D31" w:themeColor="accent2"/>
+          <w:sz w:val="22"/>
+          <w:szCs w:val="22"/>
+        </w:rPr>
+        <w:t>2.0</w:t>
+      </w:r>
+      <w:r>
+        <w:rPr>
+          <w:color w:val="ED7D31" w:themeColor="accent2"/>
+          <w:sz w:val="22"/>
+          <w:szCs w:val="22"/>
+        </w:rPr>
+        <w:t xml:space="preserve"> </w:t>
+      </w:r>
+      <w:r>
+        <w:rPr>
+          <w:color w:val="ED7D31" w:themeColor="accent2"/>
+          <w:sz w:val="22"/>
+          <w:szCs w:val="22"/>
+        </w:rPr>
+        <w:t>"&gt;</w:t>
+      </w:r>
+    </w:p>
+    <w:p>
+      <w:pPr>
         <w:pStyle w:val="Prrafodelista"/>
         <w:rPr>
           <w:rStyle w:val="Referenciasutil"/>
@@ -471,6 +1555,159 @@
     </w:p>
     <w:p>
       <w:pPr>
+        <w:ind w:left="360"/>
+      </w:pPr>
+    </w:p>
+    <w:p>
+      <w:pPr>
+        <w:ind w:left="709"/>
+        <w:rPr>
+          <w:sz w:val="22"/>
+          <w:szCs w:val="22"/>
+          <w:u w:val="single"/>
+        </w:rPr>
+      </w:pPr>
+      <w:r>
+        <w:rPr>
+          <w:color w:val="ED7D31" w:themeColor="accent2"/>
+          <w:sz w:val="22"/>
+          <w:szCs w:val="22"/>
+        </w:rPr>
+        <w:t xml:space="preserve">&lt;meta </w:t>
+      </w:r>
+      <w:proofErr w:type="spellStart"/>
+      <w:r>
+        <w:rPr>
+          <w:color w:val="ED7D31" w:themeColor="accent2"/>
+          <w:sz w:val="22"/>
+          <w:szCs w:val="22"/>
+        </w:rPr>
+        <w:t>name</w:t>
+      </w:r>
+      <w:proofErr w:type="spellEnd"/>
+      <w:r>
+        <w:rPr>
+          <w:color w:val="ED7D31" w:themeColor="accent2"/>
+          <w:sz w:val="22"/>
+          <w:szCs w:val="22"/>
+        </w:rPr>
+        <w:t>="</w:t>
+      </w:r>
+      <w:proofErr w:type="spellStart"/>
+      <w:r>
+        <w:rPr>
+          <w:color w:val="ED7D31" w:themeColor="accent2"/>
+          <w:sz w:val="22"/>
+          <w:szCs w:val="22"/>
+        </w:rPr>
+        <w:t>viewport</w:t>
+      </w:r>
+      <w:proofErr w:type="spellEnd"/>
+      <w:r>
+        <w:rPr>
+          <w:color w:val="ED7D31" w:themeColor="accent2"/>
+          <w:sz w:val="22"/>
+          <w:szCs w:val="22"/>
+        </w:rPr>
+        <w:t xml:space="preserve">" </w:t>
+      </w:r>
+      <w:proofErr w:type="spellStart"/>
+      <w:r>
+        <w:rPr>
+          <w:color w:val="ED7D31" w:themeColor="accent2"/>
+          <w:sz w:val="22"/>
+          <w:szCs w:val="22"/>
+        </w:rPr>
+        <w:t>content</w:t>
+      </w:r>
+      <w:proofErr w:type="spellEnd"/>
+      <w:r>
+        <w:rPr>
+          <w:color w:val="ED7D31" w:themeColor="accent2"/>
+          <w:sz w:val="22"/>
+          <w:szCs w:val="22"/>
+        </w:rPr>
+        <w:t>="</w:t>
+      </w:r>
+      <w:proofErr w:type="spellStart"/>
+      <w:r>
+        <w:rPr>
+          <w:color w:val="ED7D31" w:themeColor="accent2"/>
+          <w:sz w:val="22"/>
+          <w:szCs w:val="22"/>
+        </w:rPr>
+        <w:t>initial-scale</w:t>
+      </w:r>
+      <w:proofErr w:type="spellEnd"/>
+      <w:r>
+        <w:rPr>
+          <w:color w:val="ED7D31" w:themeColor="accent2"/>
+          <w:sz w:val="22"/>
+          <w:szCs w:val="22"/>
+        </w:rPr>
+        <w:t>=</w:t>
+      </w:r>
+      <w:r>
+        <w:rPr>
+          <w:color w:val="ED7D31" w:themeColor="accent2"/>
+          <w:sz w:val="22"/>
+          <w:szCs w:val="22"/>
+        </w:rPr>
+        <w:t>1</w:t>
+      </w:r>
+      <w:r>
+        <w:rPr>
+          <w:color w:val="ED7D31" w:themeColor="accent2"/>
+          <w:sz w:val="22"/>
+          <w:szCs w:val="22"/>
+        </w:rPr>
+        <w:t>.0</w:t>
+      </w:r>
+      <w:r>
+        <w:rPr>
+          <w:color w:val="ED7D31" w:themeColor="accent2"/>
+          <w:sz w:val="22"/>
+          <w:szCs w:val="22"/>
+        </w:rPr>
+        <w:t xml:space="preserve">, </w:t>
+      </w:r>
+      <w:proofErr w:type="spellStart"/>
+      <w:r>
+        <w:rPr>
+          <w:color w:val="ED7D31" w:themeColor="accent2"/>
+          <w:sz w:val="22"/>
+          <w:szCs w:val="22"/>
+        </w:rPr>
+        <w:t>minimun-scale</w:t>
+      </w:r>
+      <w:proofErr w:type="spellEnd"/>
+      <w:r>
+        <w:rPr>
+          <w:color w:val="ED7D31" w:themeColor="accent2"/>
+          <w:sz w:val="22"/>
+          <w:szCs w:val="22"/>
+        </w:rPr>
+        <w:t>=</w:t>
+      </w:r>
+      <w:r>
+        <w:rPr>
+          <w:color w:val="ED7D31" w:themeColor="accent2"/>
+          <w:sz w:val="22"/>
+          <w:szCs w:val="22"/>
+        </w:rPr>
+        <w:t>0.5</w:t>
+      </w:r>
+      <w:r>
+        <w:rPr>
+          <w:color w:val="ED7D31" w:themeColor="accent2"/>
+          <w:sz w:val="22"/>
+          <w:szCs w:val="22"/>
+        </w:rPr>
+        <w:t>"&gt;</w:t>
+      </w:r>
+    </w:p>
+    <w:p>
+      <w:pPr>
         <w:pStyle w:val="Prrafodelista"/>
         <w:rPr>
           <w:rStyle w:val="Referenciasutil"/>
@@ -509,8 +1746,187 @@
           <w:lang w:val="en-US"/>
         </w:rPr>
       </w:pPr>
-      <w:bookmarkStart w:id="0" w:name="_GoBack"/>
-      <w:bookmarkEnd w:id="0"/>
+    </w:p>
+    <w:p>
+      <w:pPr>
+        <w:ind w:left="709"/>
+        <w:rPr>
+          <w:sz w:val="22"/>
+          <w:szCs w:val="22"/>
+          <w:u w:val="single"/>
+        </w:rPr>
+      </w:pPr>
+      <w:r>
+        <w:rPr>
+          <w:color w:val="ED7D31" w:themeColor="accent2"/>
+          <w:sz w:val="22"/>
+          <w:szCs w:val="22"/>
+        </w:rPr>
+        <w:t xml:space="preserve">&lt;meta </w:t>
+      </w:r>
+      <w:proofErr w:type="spellStart"/>
+      <w:r>
+        <w:rPr>
+          <w:color w:val="ED7D31" w:themeColor="accent2"/>
+          <w:sz w:val="22"/>
+          <w:szCs w:val="22"/>
+        </w:rPr>
+        <w:t>name</w:t>
+      </w:r>
+      <w:proofErr w:type="spellEnd"/>
+      <w:r>
+        <w:rPr>
+          <w:color w:val="ED7D31" w:themeColor="accent2"/>
+          <w:sz w:val="22"/>
+          <w:szCs w:val="22"/>
+        </w:rPr>
+        <w:t>="</w:t>
+      </w:r>
+      <w:proofErr w:type="spellStart"/>
+      <w:r>
+        <w:rPr>
+          <w:color w:val="ED7D31" w:themeColor="accent2"/>
+          <w:sz w:val="22"/>
+          <w:szCs w:val="22"/>
+        </w:rPr>
+        <w:t>viewport</w:t>
+      </w:r>
+      <w:proofErr w:type="spellEnd"/>
+      <w:r>
+        <w:rPr>
+          <w:color w:val="ED7D31" w:themeColor="accent2"/>
+          <w:sz w:val="22"/>
+          <w:szCs w:val="22"/>
+        </w:rPr>
+        <w:t xml:space="preserve">" </w:t>
+      </w:r>
+      <w:proofErr w:type="spellStart"/>
+      <w:r>
+        <w:rPr>
+          <w:color w:val="ED7D31" w:themeColor="accent2"/>
+          <w:sz w:val="22"/>
+          <w:szCs w:val="22"/>
+        </w:rPr>
+        <w:t>content</w:t>
+      </w:r>
+      <w:proofErr w:type="spellEnd"/>
+      <w:r>
+        <w:rPr>
+          <w:color w:val="ED7D31" w:themeColor="accent2"/>
+          <w:sz w:val="22"/>
+          <w:szCs w:val="22"/>
+        </w:rPr>
+        <w:t>="</w:t>
+      </w:r>
+      <w:proofErr w:type="spellStart"/>
+      <w:r>
+        <w:rPr>
+          <w:color w:val="ED7D31" w:themeColor="accent2"/>
+          <w:sz w:val="22"/>
+          <w:szCs w:val="22"/>
+        </w:rPr>
+        <w:t>width</w:t>
+      </w:r>
+      <w:proofErr w:type="spellEnd"/>
+      <w:r>
+        <w:rPr>
+          <w:color w:val="ED7D31" w:themeColor="accent2"/>
+          <w:sz w:val="22"/>
+          <w:szCs w:val="22"/>
+        </w:rPr>
+        <w:t xml:space="preserve">: </w:t>
+      </w:r>
+      <w:proofErr w:type="spellStart"/>
+      <w:r>
+        <w:rPr>
+          <w:color w:val="ED7D31" w:themeColor="accent2"/>
+          <w:sz w:val="22"/>
+          <w:szCs w:val="22"/>
+        </w:rPr>
+        <w:t>device-width</w:t>
+      </w:r>
+      <w:proofErr w:type="spellEnd"/>
+      <w:r>
+        <w:rPr>
+          <w:color w:val="ED7D31" w:themeColor="accent2"/>
+          <w:sz w:val="22"/>
+          <w:szCs w:val="22"/>
+        </w:rPr>
+        <w:t xml:space="preserve">, </w:t>
+      </w:r>
+      <w:proofErr w:type="spellStart"/>
+      <w:r>
+        <w:rPr>
+          <w:color w:val="ED7D31" w:themeColor="accent2"/>
+          <w:sz w:val="22"/>
+          <w:szCs w:val="22"/>
+        </w:rPr>
+        <w:t>initial-scale</w:t>
+      </w:r>
+      <w:proofErr w:type="spellEnd"/>
+      <w:r>
+        <w:rPr>
+          <w:color w:val="ED7D31" w:themeColor="accent2"/>
+          <w:sz w:val="22"/>
+          <w:szCs w:val="22"/>
+        </w:rPr>
+        <w:t>=1</w:t>
+      </w:r>
+      <w:r>
+        <w:rPr>
+          <w:color w:val="ED7D31" w:themeColor="accent2"/>
+          <w:sz w:val="22"/>
+          <w:szCs w:val="22"/>
+        </w:rPr>
+        <w:t>.0</w:t>
+      </w:r>
+      <w:r>
+        <w:rPr>
+          <w:color w:val="ED7D31" w:themeColor="accent2"/>
+          <w:sz w:val="22"/>
+          <w:szCs w:val="22"/>
+        </w:rPr>
+        <w:t xml:space="preserve">, </w:t>
+      </w:r>
+      <w:proofErr w:type="spellStart"/>
+      <w:r>
+        <w:rPr>
+          <w:color w:val="ED7D31" w:themeColor="accent2"/>
+          <w:sz w:val="22"/>
+          <w:szCs w:val="22"/>
+        </w:rPr>
+        <w:t>user-</w:t>
+      </w:r>
+      <w:proofErr w:type="gramStart"/>
+      <w:r>
+        <w:rPr>
+          <w:color w:val="ED7D31" w:themeColor="accent2"/>
+          <w:sz w:val="22"/>
+          <w:szCs w:val="22"/>
+        </w:rPr>
+        <w:t>scalable:yes</w:t>
+      </w:r>
+      <w:proofErr w:type="spellEnd"/>
+      <w:proofErr w:type="gramEnd"/>
+      <w:r>
+        <w:rPr>
+          <w:color w:val="ED7D31" w:themeColor="accent2"/>
+          <w:sz w:val="22"/>
+          <w:szCs w:val="22"/>
+        </w:rPr>
+        <w:t>"&gt;</w:t>
+      </w:r>
+    </w:p>
+    <w:p>
+      <w:pPr>
+        <w:pStyle w:val="Prrafodelista"/>
+        <w:rPr>
+          <w:b/>
+          <w:bCs/>
+          <w:u w:val="single"/>
+          <w:lang w:val="en-US"/>
+        </w:rPr>
+      </w:pPr>
     </w:p>
     <w:sectPr>
       <w:footerReference w:type="default" r:id="rId8"/>
@@ -524,7 +1940,7 @@
 </file>
 
 <file path=word/endnotes.xml><?xml version="1.0" encoding="utf-8"?>
-<w:endnotes xmlns:wpc="http://schemas.microsoft.com/office/word/2010/wordprocessingCanvas" xmlns:cx="http://schemas.microsoft.com/office/drawing/2014/chartex" xmlns:mc="http://schemas.openxmlformats.org/markup-compatibility/2006" xmlns:o="urn:schemas-microsoft-com:office:office" xmlns:r="http://schemas.openxmlformats.org/officeDocument/2006/relationships" xmlns:m="http://schemas.openxmlformats.org/officeDocument/2006/math" xmlns:v="urn:schemas-microsoft-com:vml" xmlns:wp14="http://schemas.microsoft.com/office/word/2010/wordprocessingDrawing" xmlns:wp="http://schemas.openxmlformats.org/drawingml/2006/wordprocessingDrawing" xmlns:w10="urn:schemas-microsoft-com:office:word" xmlns:w="http://schemas.openxmlformats.org/wordprocessingml/2006/main" xmlns:w14="http://schemas.microsoft.com/office/word/2010/wordml" xmlns:w15="http://schemas.microsoft.com/office/word/2012/wordml" xmlns:w16se="http://schemas.microsoft.com/office/word/2015/wordml/symex" xmlns:wpg="http://schemas.microsoft.com/office/word/2010/wordprocessingGroup" xmlns:wpi="http://schemas.microsoft.com/office/word/2010/wordprocessingInk" xmlns:wne="http://schemas.microsoft.com/office/word/2006/wordml" xmlns:wps="http://schemas.microsoft.com/office/word/2010/wordprocessingShape" mc:Ignorable="w14 w15 w16se wp14">
+<w:endnotes xmlns:wpc="http://schemas.microsoft.com/office/word/2010/wordprocessingCanvas" xmlns:cx="http://schemas.microsoft.com/office/drawing/2014/chartex" xmlns:cx1="http://schemas.microsoft.com/office/drawing/2015/9/8/chartex" xmlns:cx2="http://schemas.microsoft.com/office/drawing/2015/10/21/chartex" xmlns:cx3="http://schemas.microsoft.com/office/drawing/2016/5/9/chartex" xmlns:cx4="http://schemas.microsoft.com/office/drawing/2016/5/10/chartex" xmlns:cx5="http://schemas.microsoft.com/office/drawing/2016/5/11/chartex" xmlns:cx6="http://schemas.microsoft.com/office/drawing/2016/5/12/chartex" xmlns:cx7="http://schemas.microsoft.com/office/drawing/2016/5/13/chartex" xmlns:cx8="http://schemas.microsoft.com/office/drawing/2016/5/14/chartex" xmlns:mc="http://schemas.openxmlformats.org/markup-compatibility/2006" xmlns:aink="http://schemas.microsoft.com/office/drawing/2016/ink" xmlns:am3d="http://schemas.microsoft.com/office/drawing/2017/model3d" xmlns:o="urn:schemas-microsoft-com:office:office" xmlns:r="http://schemas.openxmlformats.org/officeDocument/2006/relationships" xmlns:m="http://schemas.openxmlformats.org/officeDocument/2006/math" xmlns:v="urn:schemas-microsoft-com:vml" xmlns:wp14="http://schemas.microsoft.com/office/word/2010/wordprocessingDrawing" xmlns:wp="http://schemas.openxmlformats.org/drawingml/2006/wordprocessingDrawing" xmlns:w10="urn:schemas-microsoft-com:office:word" xmlns:w="http://schemas.openxmlformats.org/wordprocessingml/2006/main" xmlns:w14="http://schemas.microsoft.com/office/word/2010/wordml" xmlns:w15="http://schemas.microsoft.com/office/word/2012/wordml" xmlns:w16cex="http://schemas.microsoft.com/office/word/2018/wordml/cex" xmlns:w16cid="http://schemas.microsoft.com/office/word/2016/wordml/cid" xmlns:w16="http://schemas.microsoft.com/office/word/2018/wordml" xmlns:w16se="http://schemas.microsoft.com/office/word/2015/wordml/symex" xmlns:wpg="http://schemas.microsoft.com/office/word/2010/wordprocessingGroup" xmlns:wpi="http://schemas.microsoft.com/office/word/2010/wordprocessingInk" xmlns:wne="http://schemas.microsoft.com/office/word/2006/wordml" xmlns:wps="http://schemas.microsoft.com/office/word/2010/wordprocessingShape" mc:Ignorable="w14 w15 w16se w16cid w16 w16cex wp14">
   <w:endnote w:type="separator" w:id="-1">
     <w:p>
       <w:r>
@@ -543,7 +1959,7 @@
 </file>
 
 <file path=word/footer1.xml><?xml version="1.0" encoding="utf-8"?>
-<w:ftr xmlns:wpc="http://schemas.microsoft.com/office/word/2010/wordprocessingCanvas" xmlns:cx="http://schemas.microsoft.com/office/drawing/2014/chartex" xmlns:mc="http://schemas.openxmlformats.org/markup-compatibility/2006" xmlns:o="urn:schemas-microsoft-com:office:office" xmlns:r="http://schemas.openxmlformats.org/officeDocument/2006/relationships" xmlns:m="http://schemas.openxmlformats.org/officeDocument/2006/math" xmlns:v="urn:schemas-microsoft-com:vml" xmlns:wp14="http://schemas.microsoft.com/office/word/2010/wordprocessingDrawing" xmlns:wp="http://schemas.openxmlformats.org/drawingml/2006/wordprocessingDrawing" xmlns:w10="urn:schemas-microsoft-com:office:word" xmlns:w="http://schemas.openxmlformats.org/wordprocessingml/2006/main" xmlns:w14="http://schemas.microsoft.com/office/word/2010/wordml" xmlns:w15="http://schemas.microsoft.com/office/word/2012/wordml" xmlns:w16se="http://schemas.microsoft.com/office/word/2015/wordml/symex" xmlns:wpg="http://schemas.microsoft.com/office/word/2010/wordprocessingGroup" xmlns:wpi="http://schemas.microsoft.com/office/word/2010/wordprocessingInk" xmlns:wne="http://schemas.microsoft.com/office/word/2006/wordml" xmlns:wps="http://schemas.microsoft.com/office/word/2010/wordprocessingShape" mc:Ignorable="w14 w15 w16se wp14">
+<w:ftr xmlns:wpc="http://schemas.microsoft.com/office/word/2010/wordprocessingCanvas" xmlns:cx="http://schemas.microsoft.com/office/drawing/2014/chartex" xmlns:cx1="http://schemas.microsoft.com/office/drawing/2015/9/8/chartex" xmlns:cx2="http://schemas.microsoft.com/office/drawing/2015/10/21/chartex" xmlns:cx3="http://schemas.microsoft.com/office/drawing/2016/5/9/chartex" xmlns:cx4="http://schemas.microsoft.com/office/drawing/2016/5/10/chartex" xmlns:cx5="http://schemas.microsoft.com/office/drawing/2016/5/11/chartex" xmlns:cx6="http://schemas.microsoft.com/office/drawing/2016/5/12/chartex" xmlns:cx7="http://schemas.microsoft.com/office/drawing/2016/5/13/chartex" xmlns:cx8="http://schemas.microsoft.com/office/drawing/2016/5/14/chartex" xmlns:mc="http://schemas.openxmlformats.org/markup-compatibility/2006" xmlns:aink="http://schemas.microsoft.com/office/drawing/2016/ink" xmlns:am3d="http://schemas.microsoft.com/office/drawing/2017/model3d" xmlns:o="urn:schemas-microsoft-com:office:office" xmlns:r="http://schemas.openxmlformats.org/officeDocument/2006/relationships" xmlns:m="http://schemas.openxmlformats.org/officeDocument/2006/math" xmlns:v="urn:schemas-microsoft-com:vml" xmlns:wp14="http://schemas.microsoft.com/office/word/2010/wordprocessingDrawing" xmlns:wp="http://schemas.openxmlformats.org/drawingml/2006/wordprocessingDrawing" xmlns:w10="urn:schemas-microsoft-com:office:word" xmlns:w="http://schemas.openxmlformats.org/wordprocessingml/2006/main" xmlns:w14="http://schemas.microsoft.com/office/word/2010/wordml" xmlns:w15="http://schemas.microsoft.com/office/word/2012/wordml" xmlns:w16cex="http://schemas.microsoft.com/office/word/2018/wordml/cex" xmlns:w16cid="http://schemas.microsoft.com/office/word/2016/wordml/cid" xmlns:w16="http://schemas.microsoft.com/office/word/2018/wordml" xmlns:w16se="http://schemas.microsoft.com/office/word/2015/wordml/symex" xmlns:wpg="http://schemas.microsoft.com/office/word/2010/wordprocessingGroup" xmlns:wpi="http://schemas.microsoft.com/office/word/2010/wordprocessingInk" xmlns:wne="http://schemas.microsoft.com/office/word/2006/wordml" xmlns:wps="http://schemas.microsoft.com/office/word/2010/wordprocessingShape" mc:Ignorable="w14 w15 w16se w16cid w16 w16cex wp14">
   <w:tbl>
     <w:tblPr>
       <w:tblW w:w="5000" w:type="pct"/>
@@ -703,7 +2119,7 @@
 </file>
 
 <file path=word/footnotes.xml><?xml version="1.0" encoding="utf-8"?>
-<w:footnotes xmlns:wpc="http://schemas.microsoft.com/office/word/2010/wordprocessingCanvas" xmlns:cx="http://schemas.microsoft.com/office/drawing/2014/chartex" xmlns:mc="http://schemas.openxmlformats.org/markup-compatibility/2006" xmlns:o="urn:schemas-microsoft-com:office:office" xmlns:r="http://schemas.openxmlformats.org/officeDocument/2006/relationships" xmlns:m="http://schemas.openxmlformats.org/officeDocument/2006/math" xmlns:v="urn:schemas-microsoft-com:vml" xmlns:wp14="http://schemas.microsoft.com/office/word/2010/wordprocessingDrawing" xmlns:wp="http://schemas.openxmlformats.org/drawingml/2006/wordprocessingDrawing" xmlns:w10="urn:schemas-microsoft-com:office:word" xmlns:w="http://schemas.openxmlformats.org/wordprocessingml/2006/main" xmlns:w14="http://schemas.microsoft.com/office/word/2010/wordml" xmlns:w15="http://schemas.microsoft.com/office/word/2012/wordml" xmlns:w16se="http://schemas.microsoft.com/office/word/2015/wordml/symex" xmlns:wpg="http://schemas.microsoft.com/office/word/2010/wordprocessingGroup" xmlns:wpi="http://schemas.microsoft.com/office/word/2010/wordprocessingInk" xmlns:wne="http://schemas.microsoft.com/office/word/2006/wordml" xmlns:wps="http://schemas.microsoft.com/office/word/2010/wordprocessingShape" mc:Ignorable="w14 w15 w16se wp14">
+<w:footnotes xmlns:wpc="http://schemas.microsoft.com/office/word/2010/wordprocessingCanvas" xmlns:cx="http://schemas.microsoft.com/office/drawing/2014/chartex" xmlns:cx1="http://schemas.microsoft.com/office/drawing/2015/9/8/chartex" xmlns:cx2="http://schemas.microsoft.com/office/drawing/2015/10/21/chartex" xmlns:cx3="http://schemas.microsoft.com/office/drawing/2016/5/9/chartex" xmlns:cx4="http://schemas.microsoft.com/office/drawing/2016/5/10/chartex" xmlns:cx5="http://schemas.microsoft.com/office/drawing/2016/5/11/chartex" xmlns:cx6="http://schemas.microsoft.com/office/drawing/2016/5/12/chartex" xmlns:cx7="http://schemas.microsoft.com/office/drawing/2016/5/13/chartex" xmlns:cx8="http://schemas.microsoft.com/office/drawing/2016/5/14/chartex" xmlns:mc="http://schemas.openxmlformats.org/markup-compatibility/2006" xmlns:aink="http://schemas.microsoft.com/office/drawing/2016/ink" xmlns:am3d="http://schemas.microsoft.com/office/drawing/2017/model3d" xmlns:o="urn:schemas-microsoft-com:office:office" xmlns:r="http://schemas.openxmlformats.org/officeDocument/2006/relationships" xmlns:m="http://schemas.openxmlformats.org/officeDocument/2006/math" xmlns:v="urn:schemas-microsoft-com:vml" xmlns:wp14="http://schemas.microsoft.com/office/word/2010/wordprocessingDrawing" xmlns:wp="http://schemas.openxmlformats.org/drawingml/2006/wordprocessingDrawing" xmlns:w10="urn:schemas-microsoft-com:office:word" xmlns:w="http://schemas.openxmlformats.org/wordprocessingml/2006/main" xmlns:w14="http://schemas.microsoft.com/office/word/2010/wordml" xmlns:w15="http://schemas.microsoft.com/office/word/2012/wordml" xmlns:w16cex="http://schemas.microsoft.com/office/word/2018/wordml/cex" xmlns:w16cid="http://schemas.microsoft.com/office/word/2016/wordml/cid" xmlns:w16="http://schemas.microsoft.com/office/word/2018/wordml" xmlns:w16se="http://schemas.microsoft.com/office/word/2015/wordml/symex" xmlns:wpg="http://schemas.microsoft.com/office/word/2010/wordprocessingGroup" xmlns:wpi="http://schemas.microsoft.com/office/word/2010/wordprocessingInk" xmlns:wne="http://schemas.microsoft.com/office/word/2006/wordml" xmlns:wps="http://schemas.microsoft.com/office/word/2010/wordprocessingShape" mc:Ignorable="w14 w15 w16se w16cid w16 w16cex wp14">
   <w:footnote w:type="separator" w:id="-1">
     <w:p>
       <w:r>
@@ -722,7 +2138,7 @@
 </file>
 
 <file path=word/numbering.xml><?xml version="1.0" encoding="utf-8"?>
-<w:numbering xmlns:wpc="http://schemas.microsoft.com/office/word/2010/wordprocessingCanvas" xmlns:cx="http://schemas.microsoft.com/office/drawing/2014/chartex" xmlns:mc="http://schemas.openxmlformats.org/markup-compatibility/2006" xmlns:o="urn:schemas-microsoft-com:office:office" xmlns:r="http://schemas.openxmlformats.org/officeDocument/2006/relationships" xmlns:m="http://schemas.openxmlformats.org/officeDocument/2006/math" xmlns:v="urn:schemas-microsoft-com:vml" xmlns:wp14="http://schemas.microsoft.com/office/word/2010/wordprocessingDrawing" xmlns:wp="http://schemas.openxmlformats.org/drawingml/2006/wordprocessingDrawing" xmlns:w10="urn:schemas-microsoft-com:office:word" xmlns:w="http://schemas.openxmlformats.org/wordprocessingml/2006/main" xmlns:w14="http://schemas.microsoft.com/office/word/2010/wordml" xmlns:w15="http://schemas.microsoft.com/office/word/2012/wordml" xmlns:w16se="http://schemas.microsoft.com/office/word/2015/wordml/symex" xmlns:wpg="http://schemas.microsoft.com/office/word/2010/wordprocessingGroup" xmlns:wpi="http://schemas.microsoft.com/office/word/2010/wordprocessingInk" xmlns:wne="http://schemas.microsoft.com/office/word/2006/wordml" xmlns:wps="http://schemas.microsoft.com/office/word/2010/wordprocessingShape" mc:Ignorable="w14 w15 w16se wp14">
+<w:numbering xmlns:wpc="http://schemas.microsoft.com/office/word/2010/wordprocessingCanvas" xmlns:cx="http://schemas.microsoft.com/office/drawing/2014/chartex" xmlns:cx1="http://schemas.microsoft.com/office/drawing/2015/9/8/chartex" xmlns:cx2="http://schemas.microsoft.com/office/drawing/2015/10/21/chartex" xmlns:cx3="http://schemas.microsoft.com/office/drawing/2016/5/9/chartex" xmlns:cx4="http://schemas.microsoft.com/office/drawing/2016/5/10/chartex" xmlns:cx5="http://schemas.microsoft.com/office/drawing/2016/5/11/chartex" xmlns:cx6="http://schemas.microsoft.com/office/drawing/2016/5/12/chartex" xmlns:cx7="http://schemas.microsoft.com/office/drawing/2016/5/13/chartex" xmlns:cx8="http://schemas.microsoft.com/office/drawing/2016/5/14/chartex" xmlns:mc="http://schemas.openxmlformats.org/markup-compatibility/2006" xmlns:aink="http://schemas.microsoft.com/office/drawing/2016/ink" xmlns:am3d="http://schemas.microsoft.com/office/drawing/2017/model3d" xmlns:o="urn:schemas-microsoft-com:office:office" xmlns:r="http://schemas.openxmlformats.org/officeDocument/2006/relationships" xmlns:m="http://schemas.openxmlformats.org/officeDocument/2006/math" xmlns:v="urn:schemas-microsoft-com:vml" xmlns:wp14="http://schemas.microsoft.com/office/word/2010/wordprocessingDrawing" xmlns:wp="http://schemas.openxmlformats.org/drawingml/2006/wordprocessingDrawing" xmlns:w10="urn:schemas-microsoft-com:office:word" xmlns:w="http://schemas.openxmlformats.org/wordprocessingml/2006/main" xmlns:w14="http://schemas.microsoft.com/office/word/2010/wordml" xmlns:w15="http://schemas.microsoft.com/office/word/2012/wordml" xmlns:w16cex="http://schemas.microsoft.com/office/word/2018/wordml/cex" xmlns:w16cid="http://schemas.microsoft.com/office/word/2016/wordml/cid" xmlns:w16="http://schemas.microsoft.com/office/word/2018/wordml" xmlns:w16se="http://schemas.microsoft.com/office/word/2015/wordml/symex" xmlns:wpg="http://schemas.microsoft.com/office/word/2010/wordprocessingGroup" xmlns:wpi="http://schemas.microsoft.com/office/word/2010/wordprocessingInk" xmlns:wne="http://schemas.microsoft.com/office/word/2006/wordml" xmlns:wps="http://schemas.microsoft.com/office/word/2010/wordprocessingShape" mc:Ignorable="w14 w15 w16se w16cid w16 w16cex wp14">
   <w:abstractNum w:abstractNumId="0" w15:restartNumberingAfterBreak="0">
     <w:nsid w:val="4D6A1A08"/>
     <w:multiLevelType w:val="hybridMultilevel"/>
@@ -911,7 +2327,7 @@
 </file>
 
 <file path=word/styles.xml><?xml version="1.0" encoding="utf-8"?>
-<w:styles xmlns:mc="http://schemas.openxmlformats.org/markup-compatibility/2006" xmlns:r="http://schemas.openxmlformats.org/officeDocument/2006/relationships" xmlns:w="http://schemas.openxmlformats.org/wordprocessingml/2006/main" xmlns:w14="http://schemas.microsoft.com/office/word/2010/wordml" xmlns:w15="http://schemas.microsoft.com/office/word/2012/wordml" xmlns:w16se="http://schemas.microsoft.com/office/word/2015/wordml/symex" mc:Ignorable="w14 w15 w16se">
+<w:styles xmlns:mc="http://schemas.openxmlformats.org/markup-compatibility/2006" xmlns:r="http://schemas.openxmlformats.org/officeDocument/2006/relationships" xmlns:w="http://schemas.openxmlformats.org/wordprocessingml/2006/main" xmlns:w14="http://schemas.microsoft.com/office/word/2010/wordml" xmlns:w15="http://schemas.microsoft.com/office/word/2012/wordml" xmlns:w16cex="http://schemas.microsoft.com/office/word/2018/wordml/cex" xmlns:w16cid="http://schemas.microsoft.com/office/word/2016/wordml/cid" xmlns:w16="http://schemas.microsoft.com/office/word/2018/wordml" xmlns:w16se="http://schemas.microsoft.com/office/word/2015/wordml/symex" mc:Ignorable="w14 w15 w16se w16cid w16 w16cex">
   <w:docDefaults>
     <w:rPrDefault>
       <w:rPr>
@@ -925,7 +2341,7 @@
       </w:pPr>
     </w:pPrDefault>
   </w:docDefaults>
-  <w:latentStyles w:defLockedState="0" w:defUIPriority="99" w:defSemiHidden="0" w:defUnhideWhenUsed="0" w:defQFormat="0" w:count="371">
+  <w:latentStyles w:defLockedState="0" w:defUIPriority="99" w:defSemiHidden="0" w:defUnhideWhenUsed="0" w:defQFormat="0" w:count="376">
     <w:lsdException w:name="Normal" w:uiPriority="0" w:qFormat="1"/>
     <w:lsdException w:name="heading 1" w:uiPriority="9" w:qFormat="1"/>
     <w:lsdException w:name="heading 2" w:semiHidden="1" w:uiPriority="9" w:unhideWhenUsed="1" w:qFormat="1"/>
@@ -1031,7 +2447,6 @@
     <w:lsdException w:name="HTML Sample" w:semiHidden="1" w:unhideWhenUsed="1"/>
     <w:lsdException w:name="HTML Typewriter" w:semiHidden="1" w:unhideWhenUsed="1"/>
     <w:lsdException w:name="HTML Variable" w:semiHidden="1" w:unhideWhenUsed="1"/>
-    <w:lsdException w:name="Normal Table" w:semiHidden="1" w:unhideWhenUsed="1"/>
     <w:lsdException w:name="annotation subject" w:semiHidden="1" w:unhideWhenUsed="1"/>
     <w:lsdException w:name="No List" w:semiHidden="1" w:unhideWhenUsed="1"/>
     <w:lsdException w:name="Outline List 1" w:semiHidden="1" w:unhideWhenUsed="1"/>
@@ -1074,11 +2489,8 @@
     <w:lsdException w:name="Table Contemporary" w:semiHidden="1" w:unhideWhenUsed="1"/>
     <w:lsdException w:name="Table Elegant" w:semiHidden="1" w:unhideWhenUsed="1"/>
     <w:lsdException w:name="Table Professional" w:semiHidden="1" w:unhideWhenUsed="1"/>
-    <w:lsdException w:name="Table Subtle 1" w:semiHidden="1" w:unhideWhenUsed="1"/>
     <w:lsdException w:name="Table Subtle 2" w:semiHidden="1" w:unhideWhenUsed="1"/>
     <w:lsdException w:name="Table Web 1" w:semiHidden="1" w:unhideWhenUsed="1"/>
-    <w:lsdException w:name="Table Web 2" w:semiHidden="1" w:unhideWhenUsed="1"/>
-    <w:lsdException w:name="Table Web 3" w:semiHidden="1" w:unhideWhenUsed="1"/>
     <w:lsdException w:name="Balloon Text" w:semiHidden="1" w:unhideWhenUsed="1"/>
     <w:lsdException w:name="Table Grid" w:uiPriority="39"/>
     <w:lsdException w:name="Table Theme" w:semiHidden="1" w:unhideWhenUsed="1"/>
@@ -1297,6 +2709,11 @@
     <w:lsdException w:name="List Table 5 Dark Accent 6" w:uiPriority="50"/>
     <w:lsdException w:name="List Table 6 Colorful Accent 6" w:uiPriority="51"/>
     <w:lsdException w:name="List Table 7 Colorful Accent 6" w:uiPriority="52"/>
+    <w:lsdException w:name="Mention" w:semiHidden="1" w:unhideWhenUsed="1"/>
+    <w:lsdException w:name="Smart Hyperlink" w:semiHidden="1" w:unhideWhenUsed="1"/>
+    <w:lsdException w:name="Hashtag" w:semiHidden="1" w:unhideWhenUsed="1"/>
+    <w:lsdException w:name="Unresolved Mention" w:semiHidden="1" w:unhideWhenUsed="1"/>
+    <w:lsdException w:name="Smart Link" w:semiHidden="1" w:unhideWhenUsed="1"/>
   </w:latentStyles>
   <w:style w:type="paragraph" w:default="1" w:styleId="Normal">
     <w:name w:val="Normal"/>
@@ -2063,7 +3480,7 @@
 </file>
 
 <file path=word/glossary/document.xml><?xml version="1.0" encoding="utf-8"?>
-<w:glossaryDocument xmlns:wpc="http://schemas.microsoft.com/office/word/2010/wordprocessingCanvas" xmlns:cx="http://schemas.microsoft.com/office/drawing/2014/chartex" xmlns:mc="http://schemas.openxmlformats.org/markup-compatibility/2006" xmlns:o="urn:schemas-microsoft-com:office:office" xmlns:r="http://schemas.openxmlformats.org/officeDocument/2006/relationships" xmlns:m="http://schemas.openxmlformats.org/officeDocument/2006/math" xmlns:v="urn:schemas-microsoft-com:vml" xmlns:wp14="http://schemas.microsoft.com/office/word/2010/wordprocessingDrawing" xmlns:wp="http://schemas.openxmlformats.org/drawingml/2006/wordprocessingDrawing" xmlns:w10="urn:schemas-microsoft-com:office:word" xmlns:w="http://schemas.openxmlformats.org/wordprocessingml/2006/main" xmlns:w14="http://schemas.microsoft.com/office/word/2010/wordml" xmlns:w15="http://schemas.microsoft.com/office/word/2012/wordml" xmlns:w16se="http://schemas.microsoft.com/office/word/2015/wordml/symex" xmlns:wpg="http://schemas.microsoft.com/office/word/2010/wordprocessingGroup" xmlns:wpi="http://schemas.microsoft.com/office/word/2010/wordprocessingInk" xmlns:wne="http://schemas.microsoft.com/office/word/2006/wordml" xmlns:wps="http://schemas.microsoft.com/office/word/2010/wordprocessingShape" mc:Ignorable="w14 w15 w16se wp14">
+<w:glossaryDocument xmlns:wpc="http://schemas.microsoft.com/office/word/2010/wordprocessingCanvas" xmlns:cx="http://schemas.microsoft.com/office/drawing/2014/chartex" xmlns:cx1="http://schemas.microsoft.com/office/drawing/2015/9/8/chartex" xmlns:cx2="http://schemas.microsoft.com/office/drawing/2015/10/21/chartex" xmlns:cx3="http://schemas.microsoft.com/office/drawing/2016/5/9/chartex" xmlns:cx4="http://schemas.microsoft.com/office/drawing/2016/5/10/chartex" xmlns:cx5="http://schemas.microsoft.com/office/drawing/2016/5/11/chartex" xmlns:cx6="http://schemas.microsoft.com/office/drawing/2016/5/12/chartex" xmlns:cx7="http://schemas.microsoft.com/office/drawing/2016/5/13/chartex" xmlns:cx8="http://schemas.microsoft.com/office/drawing/2016/5/14/chartex" xmlns:mc="http://schemas.openxmlformats.org/markup-compatibility/2006" xmlns:aink="http://schemas.microsoft.com/office/drawing/2016/ink" xmlns:am3d="http://schemas.microsoft.com/office/drawing/2017/model3d" xmlns:o="urn:schemas-microsoft-com:office:office" xmlns:r="http://schemas.openxmlformats.org/officeDocument/2006/relationships" xmlns:m="http://schemas.openxmlformats.org/officeDocument/2006/math" xmlns:v="urn:schemas-microsoft-com:vml" xmlns:wp14="http://schemas.microsoft.com/office/word/2010/wordprocessingDrawing" xmlns:wp="http://schemas.openxmlformats.org/drawingml/2006/wordprocessingDrawing" xmlns:w10="urn:schemas-microsoft-com:office:word" xmlns:w="http://schemas.openxmlformats.org/wordprocessingml/2006/main" xmlns:w14="http://schemas.microsoft.com/office/word/2010/wordml" xmlns:w15="http://schemas.microsoft.com/office/word/2012/wordml" xmlns:w16cex="http://schemas.microsoft.com/office/word/2018/wordml/cex" xmlns:w16cid="http://schemas.microsoft.com/office/word/2016/wordml/cid" xmlns:w16="http://schemas.microsoft.com/office/word/2018/wordml" xmlns:w16se="http://schemas.microsoft.com/office/word/2015/wordml/symex" xmlns:wpg="http://schemas.microsoft.com/office/word/2010/wordprocessingGroup" xmlns:wpi="http://schemas.microsoft.com/office/word/2010/wordprocessingInk" xmlns:wne="http://schemas.microsoft.com/office/word/2006/wordml" xmlns:wps="http://schemas.microsoft.com/office/word/2010/wordprocessingShape" mc:Ignorable="w14 w15 w16se w16cid w16 w16cex wp14">
   <w:docParts>
     <w:docPart>
       <w:docPartPr>
@@ -2099,7 +3516,7 @@
 </file>
 
 <file path=word/glossary/fontTable.xml><?xml version="1.0" encoding="utf-8"?>
-<w:fonts xmlns:mc="http://schemas.openxmlformats.org/markup-compatibility/2006" xmlns:r="http://schemas.openxmlformats.org/officeDocument/2006/relationships" xmlns:w="http://schemas.openxmlformats.org/wordprocessingml/2006/main" xmlns:w14="http://schemas.microsoft.com/office/word/2010/wordml" xmlns:w15="http://schemas.microsoft.com/office/word/2012/wordml" xmlns:w16se="http://schemas.microsoft.com/office/word/2015/wordml/symex" mc:Ignorable="w14 w15 w16se">
+<w:fonts xmlns:mc="http://schemas.openxmlformats.org/markup-compatibility/2006" xmlns:r="http://schemas.openxmlformats.org/officeDocument/2006/relationships" xmlns:w="http://schemas.openxmlformats.org/wordprocessingml/2006/main" xmlns:w14="http://schemas.microsoft.com/office/word/2010/wordml" xmlns:w15="http://schemas.microsoft.com/office/word/2012/wordml" xmlns:w16cex="http://schemas.microsoft.com/office/word/2018/wordml/cex" xmlns:w16cid="http://schemas.microsoft.com/office/word/2016/wordml/cid" xmlns:w16="http://schemas.microsoft.com/office/word/2018/wordml" xmlns:w16se="http://schemas.microsoft.com/office/word/2015/wordml/symex" mc:Ignorable="w14 w15 w16se w16cid w16 w16cex">
   <w:font w:name="Times New Roman">
     <w:panose1 w:val="02020603050405020304"/>
     <w:charset w:val="00"/>
@@ -2112,13 +3529,15 @@
     <w:charset w:val="00"/>
     <w:family w:val="swiss"/>
     <w:pitch w:val="variable"/>
-    <w:sig w:usb0="E0002AFF" w:usb1="C000247B" w:usb2="00000009" w:usb3="00000000" w:csb0="000001FF" w:csb1="00000000"/>
+    <w:sig w:usb0="E4002EFF" w:usb1="C000247B" w:usb2="00000009" w:usb3="00000000" w:csb0="000001FF" w:csb1="00000000"/>
   </w:font>
   <w:font w:name="Liberation Mono">
     <w:altName w:val="Consolas"/>
+    <w:panose1 w:val="02070409020205020404"/>
     <w:charset w:val="00"/>
     <w:family w:val="modern"/>
     <w:pitch w:val="fixed"/>
+    <w:sig w:usb0="E0000AFF" w:usb1="400078FF" w:usb2="00000001" w:usb3="00000000" w:csb0="000001BF" w:csb1="00000000"/>
   </w:font>
   <w:font w:name="Droid Sans Fallback">
     <w:charset w:val="00"/>
@@ -2126,22 +3545,24 @@
     <w:pitch w:val="variable"/>
   </w:font>
   <w:font w:name="Liberation Sans">
+    <w:panose1 w:val="020B0604020202020204"/>
     <w:charset w:val="00"/>
     <w:family w:val="swiss"/>
     <w:pitch w:val="variable"/>
+    <w:sig w:usb0="E0000AFF" w:usb1="500078FF" w:usb2="00000021" w:usb3="00000000" w:csb0="000001BF" w:csb1="00000000"/>
   </w:font>
   <w:font w:name="Calibri Light">
     <w:panose1 w:val="020F0302020204030204"/>
     <w:charset w:val="00"/>
     <w:family w:val="swiss"/>
     <w:pitch w:val="variable"/>
-    <w:sig w:usb0="E0002AFF" w:usb1="C000247B" w:usb2="00000009" w:usb3="00000000" w:csb0="000001FF" w:csb1="00000000"/>
+    <w:sig w:usb0="E4002EFF" w:usb1="C000247B" w:usb2="00000009" w:usb3="00000000" w:csb0="000001FF" w:csb1="00000000"/>
   </w:font>
 </w:fonts>
 </file>
 
 <file path=word/glossary/settings.xml><?xml version="1.0" encoding="utf-8"?>
-<w:settings xmlns:mc="http://schemas.openxmlformats.org/markup-compatibility/2006" xmlns:o="urn:schemas-microsoft-com:office:office" xmlns:r="http://schemas.openxmlformats.org/officeDocument/2006/relationships" xmlns:m="http://schemas.openxmlformats.org/officeDocument/2006/math" xmlns:v="urn:schemas-microsoft-com:vml" xmlns:w10="urn:schemas-microsoft-com:office:word" xmlns:w="http://schemas.openxmlformats.org/wordprocessingml/2006/main" xmlns:w14="http://schemas.microsoft.com/office/word/2010/wordml" xmlns:w15="http://schemas.microsoft.com/office/word/2012/wordml" xmlns:w16se="http://schemas.microsoft.com/office/word/2015/wordml/symex" xmlns:sl="http://schemas.openxmlformats.org/schemaLibrary/2006/main" mc:Ignorable="w14 w15 w16se">
+<w:settings xmlns:mc="http://schemas.openxmlformats.org/markup-compatibility/2006" xmlns:o="urn:schemas-microsoft-com:office:office" xmlns:r="http://schemas.openxmlformats.org/officeDocument/2006/relationships" xmlns:m="http://schemas.openxmlformats.org/officeDocument/2006/math" xmlns:v="urn:schemas-microsoft-com:vml" xmlns:w10="urn:schemas-microsoft-com:office:word" xmlns:w="http://schemas.openxmlformats.org/wordprocessingml/2006/main" xmlns:w14="http://schemas.microsoft.com/office/word/2010/wordml" xmlns:w15="http://schemas.microsoft.com/office/word/2012/wordml" xmlns:w16cex="http://schemas.microsoft.com/office/word/2018/wordml/cex" xmlns:w16cid="http://schemas.microsoft.com/office/word/2016/wordml/cid" xmlns:w16="http://schemas.microsoft.com/office/word/2018/wordml" xmlns:w16se="http://schemas.microsoft.com/office/word/2015/wordml/symex" xmlns:sl="http://schemas.openxmlformats.org/schemaLibrary/2006/main" mc:Ignorable="w14 w15 w16se w16cid w16 w16cex">
   <w:view w:val="normal"/>
   <w:defaultTabStop w:val="708"/>
   <w:hyphenationZone w:val="425"/>
@@ -2153,6 +3574,7 @@
     <w:compatSetting w:name="enableOpenTypeFeatures" w:uri="http://schemas.microsoft.com/office/word" w:val="1"/>
     <w:compatSetting w:name="doNotFlipMirrorIndents" w:uri="http://schemas.microsoft.com/office/word" w:val="1"/>
     <w:compatSetting w:name="differentiateMultirowTableHeaders" w:uri="http://schemas.microsoft.com/office/word" w:val="1"/>
+    <w:compatSetting w:name="useWord2013TrackBottomHyphenation" w:uri="http://schemas.microsoft.com/office/word" w:val="1"/>
   </w:compat>
   <w:rsids>
     <w:rsidRoot w:val="00422488"/>
@@ -2164,6 +3586,7 @@
     <w:rsid w:val="007A5412"/>
     <w:rsid w:val="007E6518"/>
     <w:rsid w:val="00807148"/>
+    <w:rsid w:val="00A61DCF"/>
     <w:rsid w:val="00D22274"/>
     <w:rsid w:val="00DC46C8"/>
     <w:rsid w:val="00EF48BD"/>
@@ -2190,7 +3613,7 @@
 </file>
 
 <file path=word/glossary/styles.xml><?xml version="1.0" encoding="utf-8"?>
-<w:styles xmlns:mc="http://schemas.openxmlformats.org/markup-compatibility/2006" xmlns:r="http://schemas.openxmlformats.org/officeDocument/2006/relationships" xmlns:w="http://schemas.openxmlformats.org/wordprocessingml/2006/main" xmlns:w14="http://schemas.microsoft.com/office/word/2010/wordml" xmlns:w15="http://schemas.microsoft.com/office/word/2012/wordml" xmlns:w16se="http://schemas.microsoft.com/office/word/2015/wordml/symex" mc:Ignorable="w14 w15 w16se">
+<w:styles xmlns:mc="http://schemas.openxmlformats.org/markup-compatibility/2006" xmlns:r="http://schemas.openxmlformats.org/officeDocument/2006/relationships" xmlns:w="http://schemas.openxmlformats.org/wordprocessingml/2006/main" xmlns:w14="http://schemas.microsoft.com/office/word/2010/wordml" xmlns:w15="http://schemas.microsoft.com/office/word/2012/wordml" xmlns:w16cex="http://schemas.microsoft.com/office/word/2018/wordml/cex" xmlns:w16cid="http://schemas.microsoft.com/office/word/2016/wordml/cid" xmlns:w16="http://schemas.microsoft.com/office/word/2018/wordml" xmlns:w16se="http://schemas.microsoft.com/office/word/2015/wordml/symex" mc:Ignorable="w14 w15 w16se w16cid w16 w16cex">
   <w:docDefaults>
     <w:rPrDefault>
       <w:rPr>
@@ -2206,7 +3629,7 @@
       </w:pPr>
     </w:pPrDefault>
   </w:docDefaults>
-  <w:latentStyles w:defLockedState="0" w:defUIPriority="99" w:defSemiHidden="0" w:defUnhideWhenUsed="0" w:defQFormat="0" w:count="371">
+  <w:latentStyles w:defLockedState="0" w:defUIPriority="99" w:defSemiHidden="0" w:defUnhideWhenUsed="0" w:defQFormat="0" w:count="376">
     <w:lsdException w:name="Normal" w:uiPriority="0" w:qFormat="1"/>
     <w:lsdException w:name="heading 1" w:uiPriority="9" w:qFormat="1"/>
     <w:lsdException w:name="heading 2" w:semiHidden="1" w:uiPriority="9" w:unhideWhenUsed="1" w:qFormat="1"/>
@@ -2312,7 +3735,6 @@
     <w:lsdException w:name="HTML Sample" w:semiHidden="1" w:unhideWhenUsed="1"/>
     <w:lsdException w:name="HTML Typewriter" w:semiHidden="1" w:unhideWhenUsed="1"/>
     <w:lsdException w:name="HTML Variable" w:semiHidden="1" w:unhideWhenUsed="1"/>
-    <w:lsdException w:name="Normal Table" w:semiHidden="1" w:unhideWhenUsed="1"/>
     <w:lsdException w:name="annotation subject" w:semiHidden="1" w:unhideWhenUsed="1"/>
     <w:lsdException w:name="No List" w:semiHidden="1" w:unhideWhenUsed="1"/>
     <w:lsdException w:name="Outline List 1" w:semiHidden="1" w:unhideWhenUsed="1"/>
@@ -2355,11 +3777,8 @@
     <w:lsdException w:name="Table Contemporary" w:semiHidden="1" w:unhideWhenUsed="1"/>
     <w:lsdException w:name="Table Elegant" w:semiHidden="1" w:unhideWhenUsed="1"/>
     <w:lsdException w:name="Table Professional" w:semiHidden="1" w:unhideWhenUsed="1"/>
-    <w:lsdException w:name="Table Subtle 1" w:semiHidden="1" w:unhideWhenUsed="1"/>
     <w:lsdException w:name="Table Subtle 2" w:semiHidden="1" w:unhideWhenUsed="1"/>
     <w:lsdException w:name="Table Web 1" w:semiHidden="1" w:unhideWhenUsed="1"/>
-    <w:lsdException w:name="Table Web 2" w:semiHidden="1" w:unhideWhenUsed="1"/>
-    <w:lsdException w:name="Table Web 3" w:semiHidden="1" w:unhideWhenUsed="1"/>
     <w:lsdException w:name="Balloon Text" w:semiHidden="1" w:unhideWhenUsed="1"/>
     <w:lsdException w:name="Table Grid" w:uiPriority="39"/>
     <w:lsdException w:name="Table Theme" w:semiHidden="1" w:unhideWhenUsed="1"/>
@@ -2578,6 +3997,11 @@
     <w:lsdException w:name="List Table 5 Dark Accent 6" w:uiPriority="50"/>
     <w:lsdException w:name="List Table 6 Colorful Accent 6" w:uiPriority="51"/>
     <w:lsdException w:name="List Table 7 Colorful Accent 6" w:uiPriority="52"/>
+    <w:lsdException w:name="Mention" w:semiHidden="1" w:unhideWhenUsed="1"/>
+    <w:lsdException w:name="Smart Hyperlink" w:semiHidden="1" w:unhideWhenUsed="1"/>
+    <w:lsdException w:name="Hashtag" w:semiHidden="1" w:unhideWhenUsed="1"/>
+    <w:lsdException w:name="Unresolved Mention" w:semiHidden="1" w:unhideWhenUsed="1"/>
+    <w:lsdException w:name="Smart Link" w:semiHidden="1" w:unhideWhenUsed="1"/>
   </w:latentStyles>
   <w:style w:type="paragraph" w:default="1" w:styleId="Normal">
     <w:name w:val="Normal"/>
@@ -2628,7 +4052,7 @@
 </file>
 
 <file path=word/glossary/webSettings.xml><?xml version="1.0" encoding="utf-8"?>
-<w:webSettings xmlns:mc="http://schemas.openxmlformats.org/markup-compatibility/2006" xmlns:r="http://schemas.openxmlformats.org/officeDocument/2006/relationships" xmlns:w="http://schemas.openxmlformats.org/wordprocessingml/2006/main" xmlns:w14="http://schemas.microsoft.com/office/word/2010/wordml" xmlns:w15="http://schemas.microsoft.com/office/word/2012/wordml" xmlns:w16se="http://schemas.microsoft.com/office/word/2015/wordml/symex" mc:Ignorable="w14 w15 w16se">
+<w:webSettings xmlns:mc="http://schemas.openxmlformats.org/markup-compatibility/2006" xmlns:r="http://schemas.openxmlformats.org/officeDocument/2006/relationships" xmlns:w="http://schemas.openxmlformats.org/wordprocessingml/2006/main" xmlns:w14="http://schemas.microsoft.com/office/word/2010/wordml" xmlns:w15="http://schemas.microsoft.com/office/word/2012/wordml" xmlns:w16cex="http://schemas.microsoft.com/office/word/2018/wordml/cex" xmlns:w16cid="http://schemas.microsoft.com/office/word/2016/wordml/cid" xmlns:w16="http://schemas.microsoft.com/office/word/2018/wordml" xmlns:w16se="http://schemas.microsoft.com/office/word/2015/wordml/symex" mc:Ignorable="w14 w15 w16se w16cid w16 w16cex">
   <w:optimizeForBrowser/>
   <w:allowPNG/>
 </w:webSettings>

</xml_diff>